<commit_message>
more additions in the hosafa doc
</commit_message>
<xml_diff>
--- a/hosafa.docx
+++ b/hosafa.docx
@@ -4,185 +4,2158 @@
   <w:body>
     <w:p>
       <w:pPr>
-        <w:rPr>
-          <w:rFonts w:asciiTheme="majorBidi" w:hAnsiTheme="majorBidi" w:cstheme="majorBidi"/>
-        </w:rPr>
-      </w:pPr>
-      <w:r>
-        <w:rPr>
-          <w:rFonts w:asciiTheme="majorBidi" w:hAnsiTheme="majorBidi" w:cstheme="majorBidi"/>
-        </w:rPr>
-        <w:t xml:space="preserve">The organization of the first three chapters of </w:t>
+        <w:pStyle w:val="PlainText"/>
+        <w:rPr>
+          <w:rFonts w:asciiTheme="majorBidi" w:hAnsiTheme="majorBidi" w:cstheme="majorBidi"/>
+          <w:sz w:val="22"/>
+          <w:szCs w:val="22"/>
+          <w:lang w:bidi="he-IL"/>
+        </w:rPr>
+      </w:pPr>
+      <w:r>
+        <w:rPr>
+          <w:rFonts w:asciiTheme="majorBidi" w:hAnsiTheme="majorBidi" w:cstheme="majorBidi"/>
+          <w:sz w:val="22"/>
+          <w:szCs w:val="22"/>
+          <w:lang w:bidi="he-IL"/>
+        </w:rPr>
+        <w:t>In t</w:t>
+      </w:r>
+      <w:r>
+        <w:rPr>
+          <w:rFonts w:asciiTheme="majorBidi" w:hAnsiTheme="majorBidi" w:cstheme="majorBidi"/>
+          <w:sz w:val="22"/>
+          <w:szCs w:val="22"/>
+          <w:lang w:bidi="he-IL"/>
+        </w:rPr>
+        <w:t>he third chapter</w:t>
+      </w:r>
+      <w:r>
+        <w:rPr>
+          <w:rFonts w:asciiTheme="majorBidi" w:hAnsiTheme="majorBidi" w:cstheme="majorBidi"/>
+          <w:sz w:val="22"/>
+          <w:szCs w:val="22"/>
+          <w:lang w:bidi="he-IL"/>
+        </w:rPr>
+        <w:t>,</w:t>
+      </w:r>
+      <w:r>
+        <w:rPr>
+          <w:rFonts w:asciiTheme="majorBidi" w:hAnsiTheme="majorBidi" w:cstheme="majorBidi"/>
+          <w:sz w:val="22"/>
+          <w:szCs w:val="22"/>
+          <w:lang w:bidi="he-IL"/>
+        </w:rPr>
+        <w:t xml:space="preserve"> </w:t>
       </w:r>
       <w:proofErr w:type="spellStart"/>
       <w:r>
         <w:rPr>
           <w:rFonts w:asciiTheme="majorBidi" w:hAnsiTheme="majorBidi" w:cstheme="majorBidi"/>
-        </w:rPr>
-        <w:t>Orot</w:t>
+          <w:sz w:val="22"/>
+          <w:szCs w:val="22"/>
+          <w:lang w:bidi="he-IL"/>
+        </w:rPr>
+        <w:t>Rav</w:t>
       </w:r>
       <w:proofErr w:type="spellEnd"/>
       <w:r>
         <w:rPr>
           <w:rFonts w:asciiTheme="majorBidi" w:hAnsiTheme="majorBidi" w:cstheme="majorBidi"/>
-        </w:rPr>
-        <w:t xml:space="preserve"> </w:t>
-      </w:r>
-      <w:proofErr w:type="spellStart"/>
-      <w:r>
-        <w:rPr>
-          <w:rFonts w:asciiTheme="majorBidi" w:hAnsiTheme="majorBidi" w:cstheme="majorBidi"/>
-        </w:rPr>
-        <w:t>Hateshuva</w:t>
-      </w:r>
-      <w:proofErr w:type="spellEnd"/>
-      <w:r>
-        <w:rPr>
-          <w:rFonts w:asciiTheme="majorBidi" w:hAnsiTheme="majorBidi" w:cstheme="majorBidi"/>
-        </w:rPr>
-        <w:t xml:space="preserve"> also has a </w:t>
-      </w:r>
-      <w:r>
-        <w:rPr>
-          <w:rFonts w:asciiTheme="majorBidi" w:hAnsiTheme="majorBidi" w:cstheme="majorBidi"/>
-        </w:rPr>
-        <w:t>connection</w:t>
-      </w:r>
-      <w:r>
-        <w:rPr>
-          <w:rFonts w:asciiTheme="majorBidi" w:hAnsiTheme="majorBidi" w:cstheme="majorBidi"/>
-        </w:rPr>
-        <w:t xml:space="preserve"> to </w:t>
-      </w:r>
-      <w:r>
-        <w:rPr>
-          <w:rFonts w:asciiTheme="majorBidi" w:hAnsiTheme="majorBidi" w:cstheme="majorBidi"/>
-        </w:rPr>
-        <w:t>a concept that is referenced frequently in</w:t>
-      </w:r>
-      <w:r>
-        <w:rPr>
-          <w:rFonts w:asciiTheme="majorBidi" w:hAnsiTheme="majorBidi" w:cstheme="majorBidi"/>
-        </w:rPr>
-        <w:t xml:space="preserve"> </w:t>
-      </w:r>
-      <w:proofErr w:type="spellStart"/>
-      <w:r>
-        <w:rPr>
-          <w:rFonts w:asciiTheme="majorBidi" w:hAnsiTheme="majorBidi" w:cstheme="majorBidi"/>
-        </w:rPr>
-        <w:t>Likute</w:t>
-      </w:r>
-      <w:proofErr w:type="spellEnd"/>
-      <w:r>
-        <w:rPr>
-          <w:rFonts w:asciiTheme="majorBidi" w:hAnsiTheme="majorBidi" w:cstheme="majorBidi"/>
-        </w:rPr>
-        <w:t xml:space="preserve"> Torah</w:t>
+          <w:sz w:val="22"/>
+          <w:szCs w:val="22"/>
+          <w:lang w:bidi="he-IL"/>
+        </w:rPr>
+        <w:t xml:space="preserve"> Kook</w:t>
+      </w:r>
+      <w:r>
+        <w:rPr>
+          <w:rFonts w:asciiTheme="majorBidi" w:hAnsiTheme="majorBidi" w:cstheme="majorBidi"/>
+          <w:sz w:val="22"/>
+          <w:szCs w:val="22"/>
+          <w:lang w:bidi="he-IL"/>
+        </w:rPr>
+        <w:t>,</w:t>
+      </w:r>
+      <w:r>
+        <w:rPr>
+          <w:rFonts w:asciiTheme="majorBidi" w:hAnsiTheme="majorBidi" w:cstheme="majorBidi"/>
+          <w:sz w:val="22"/>
+          <w:szCs w:val="22"/>
+          <w:lang w:bidi="he-IL"/>
+        </w:rPr>
+        <w:t xml:space="preserve"> distinguishes between a detailed teshuva relating to specific</w:t>
+      </w:r>
+      <w:r>
+        <w:rPr>
+          <w:rFonts w:asciiTheme="majorBidi" w:hAnsiTheme="majorBidi" w:cstheme="majorBidi"/>
+          <w:sz w:val="22"/>
+          <w:szCs w:val="22"/>
+          <w:lang w:bidi="he-IL"/>
+        </w:rPr>
+        <w:t xml:space="preserve"> </w:t>
+      </w:r>
+      <w:r>
+        <w:rPr>
+          <w:rFonts w:asciiTheme="majorBidi" w:hAnsiTheme="majorBidi" w:cstheme="majorBidi"/>
+          <w:sz w:val="22"/>
+          <w:szCs w:val="22"/>
+          <w:lang w:bidi="he-IL"/>
+        </w:rPr>
+        <w:t>individual</w:t>
+      </w:r>
+      <w:r>
+        <w:rPr>
+          <w:rFonts w:asciiTheme="majorBidi" w:hAnsiTheme="majorBidi" w:cstheme="majorBidi"/>
+          <w:sz w:val="22"/>
+          <w:szCs w:val="22"/>
+          <w:lang w:bidi="he-IL"/>
+        </w:rPr>
+        <w:t xml:space="preserve"> sins and a broad general </w:t>
+      </w:r>
+      <w:r>
+        <w:rPr>
+          <w:rFonts w:asciiTheme="majorBidi" w:hAnsiTheme="majorBidi" w:cstheme="majorBidi"/>
+          <w:sz w:val="22"/>
+          <w:szCs w:val="22"/>
+          <w:lang w:bidi="he-IL"/>
+        </w:rPr>
+        <w:t xml:space="preserve">teshuva related to no </w:t>
+      </w:r>
+      <w:r>
+        <w:rPr>
+          <w:rFonts w:asciiTheme="majorBidi" w:hAnsiTheme="majorBidi" w:cstheme="majorBidi"/>
+          <w:sz w:val="22"/>
+          <w:szCs w:val="22"/>
+          <w:lang w:bidi="he-IL"/>
+        </w:rPr>
+        <w:t xml:space="preserve">sin in </w:t>
+      </w:r>
+      <w:r>
+        <w:rPr>
+          <w:rFonts w:asciiTheme="majorBidi" w:hAnsiTheme="majorBidi" w:cstheme="majorBidi"/>
+          <w:sz w:val="22"/>
+          <w:szCs w:val="22"/>
+          <w:lang w:bidi="he-IL"/>
+        </w:rPr>
+        <w:t>particular</w:t>
+      </w:r>
+      <w:r>
+        <w:rPr>
+          <w:rFonts w:asciiTheme="majorBidi" w:hAnsiTheme="majorBidi" w:cstheme="majorBidi"/>
+          <w:sz w:val="22"/>
+          <w:szCs w:val="22"/>
+          <w:lang w:bidi="he-IL"/>
+        </w:rPr>
+        <w:t>.</w:t>
+      </w:r>
+      <w:r>
+        <w:rPr>
+          <w:rFonts w:asciiTheme="majorBidi" w:hAnsiTheme="majorBidi" w:cstheme="majorBidi"/>
+          <w:sz w:val="22"/>
+          <w:szCs w:val="22"/>
+          <w:lang w:bidi="he-IL"/>
+        </w:rPr>
+        <w:t xml:space="preserve"> He writes:</w:t>
+      </w:r>
+    </w:p>
+    <w:p>
+      <w:pPr>
+        <w:pStyle w:val="PlainText"/>
+        <w:rPr>
+          <w:rFonts w:asciiTheme="majorBidi" w:hAnsiTheme="majorBidi" w:cstheme="majorBidi"/>
+          <w:sz w:val="22"/>
+          <w:szCs w:val="22"/>
+          <w:lang w:bidi="he-IL"/>
+        </w:rPr>
+      </w:pPr>
+    </w:p>
+    <w:p>
+      <w:pPr>
+        <w:pStyle w:val="PlainText"/>
+        <w:bidi/>
+        <w:ind w:left="720"/>
+        <w:rPr>
+          <w:rFonts w:asciiTheme="majorBidi" w:hAnsiTheme="majorBidi" w:cstheme="majorBidi"/>
+          <w:sz w:val="22"/>
+          <w:szCs w:val="22"/>
+          <w:lang w:bidi="he-IL"/>
+        </w:rPr>
+      </w:pPr>
+      <w:r>
+        <w:rPr>
+          <w:rFonts w:asciiTheme="majorBidi" w:hAnsiTheme="majorBidi" w:cstheme="majorBidi"/>
+          <w:sz w:val="22"/>
+          <w:szCs w:val="22"/>
+          <w:rtl/>
+        </w:rPr>
+        <w:t>וישנה עוד הרגשת תשובה</w:t>
+      </w:r>
+      <w:r>
+        <w:rPr>
+          <w:rFonts w:asciiTheme="majorBidi" w:hAnsiTheme="majorBidi" w:cstheme="majorBidi"/>
+          <w:sz w:val="22"/>
+          <w:szCs w:val="22"/>
+        </w:rPr>
+        <w:t xml:space="preserve"> </w:t>
+      </w:r>
+      <w:r>
+        <w:rPr>
+          <w:rFonts w:asciiTheme="majorBidi" w:hAnsiTheme="majorBidi" w:cstheme="majorBidi"/>
+          <w:sz w:val="22"/>
+          <w:szCs w:val="22"/>
+          <w:rtl/>
+        </w:rPr>
+        <w:t>סתמית כללית</w:t>
+      </w:r>
+      <w:r>
+        <w:rPr>
+          <w:rFonts w:asciiTheme="majorBidi" w:hAnsiTheme="majorBidi" w:cstheme="majorBidi"/>
+          <w:sz w:val="22"/>
+          <w:szCs w:val="22"/>
+        </w:rPr>
+        <w:t xml:space="preserve">. </w:t>
+      </w:r>
+      <w:r>
+        <w:rPr>
+          <w:rFonts w:asciiTheme="majorBidi" w:hAnsiTheme="majorBidi" w:cstheme="majorBidi"/>
+          <w:sz w:val="22"/>
+          <w:szCs w:val="22"/>
+          <w:rtl/>
+        </w:rPr>
+        <w:t>אין חטא או חטאים של עבר עולים על לבו, אבל ככלל הוא מרגיש בקרבו שהוא מדוכא מאד, שהוא מלא עון, שאין אור ד' מאיר עליו. אין רוח נדיבה בקרבו, לבו אטום</w:t>
       </w:r>
       <w:bookmarkStart w:id="0" w:name="_GoBack"/>
       <w:bookmarkEnd w:id="0"/>
-      <w:r>
-        <w:rPr>
-          <w:rFonts w:asciiTheme="majorBidi" w:hAnsiTheme="majorBidi" w:cstheme="majorBidi"/>
-        </w:rPr>
-        <w:t xml:space="preserve">. I’m referring to the description of the creation in terms </w:t>
-      </w:r>
-      <w:r>
-        <w:rPr>
-          <w:rFonts w:asciiTheme="majorBidi" w:hAnsiTheme="majorBidi" w:cstheme="majorBidi"/>
-        </w:rPr>
-        <w:t xml:space="preserve">of </w:t>
-      </w:r>
-      <w:r>
-        <w:rPr>
-          <w:rFonts w:asciiTheme="majorBidi" w:hAnsiTheme="majorBidi" w:cstheme="majorBidi"/>
-          <w:rtl/>
-          <w:lang w:bidi="he-IL"/>
-        </w:rPr>
-        <w:t>עולם</w:t>
-      </w:r>
-      <w:r>
-        <w:rPr>
-          <w:rFonts w:asciiTheme="majorBidi" w:hAnsiTheme="majorBidi" w:cstheme="majorBidi"/>
-          <w:rtl/>
-          <w:lang w:bidi="he-IL"/>
-        </w:rPr>
-        <w:t xml:space="preserve"> </w:t>
-      </w:r>
-      <w:r>
-        <w:rPr>
-          <w:rFonts w:asciiTheme="majorBidi" w:hAnsiTheme="majorBidi" w:cstheme="majorBidi" w:hint="cs"/>
-          <w:rtl/>
-          <w:lang w:bidi="he-IL"/>
-        </w:rPr>
-        <w:t>שנה</w:t>
-      </w:r>
-      <w:r>
-        <w:rPr>
-          <w:rFonts w:asciiTheme="majorBidi" w:hAnsiTheme="majorBidi" w:cstheme="majorBidi"/>
-          <w:rtl/>
-          <w:lang w:bidi="he-IL"/>
-        </w:rPr>
-        <w:t xml:space="preserve"> </w:t>
-      </w:r>
-      <w:r>
-        <w:rPr>
-          <w:rFonts w:asciiTheme="majorBidi" w:hAnsiTheme="majorBidi" w:cstheme="majorBidi" w:hint="cs"/>
-          <w:rtl/>
-          <w:lang w:bidi="he-IL"/>
-        </w:rPr>
-        <w:t>ונפש</w:t>
-      </w:r>
-      <w:r>
-        <w:rPr>
-          <w:rFonts w:asciiTheme="majorBidi" w:hAnsiTheme="majorBidi" w:cstheme="majorBidi"/>
-        </w:rPr>
-        <w:t>, (</w:t>
-      </w:r>
-      <w:r>
-        <w:rPr>
-          <w:rFonts w:asciiTheme="majorBidi" w:hAnsiTheme="majorBidi" w:cstheme="majorBidi"/>
-        </w:rPr>
-        <w:t xml:space="preserve">from </w:t>
-      </w:r>
-      <w:proofErr w:type="spellStart"/>
-      <w:r>
-        <w:rPr>
-          <w:rFonts w:asciiTheme="majorBidi" w:hAnsiTheme="majorBidi" w:cstheme="majorBidi"/>
-        </w:rPr>
-        <w:t>Sefer</w:t>
-      </w:r>
-      <w:proofErr w:type="spellEnd"/>
-      <w:r>
-        <w:rPr>
-          <w:rFonts w:asciiTheme="majorBidi" w:hAnsiTheme="majorBidi" w:cstheme="majorBidi"/>
-        </w:rPr>
-        <w:t xml:space="preserve"> </w:t>
-      </w:r>
-      <w:proofErr w:type="spellStart"/>
-      <w:r>
-        <w:rPr>
-          <w:rFonts w:asciiTheme="majorBidi" w:hAnsiTheme="majorBidi" w:cstheme="majorBidi"/>
-        </w:rPr>
-        <w:t>Yetzirah</w:t>
-      </w:r>
-      <w:proofErr w:type="spellEnd"/>
-      <w:r>
-        <w:rPr>
-          <w:rFonts w:asciiTheme="majorBidi" w:hAnsiTheme="majorBidi" w:cstheme="majorBidi"/>
-        </w:rPr>
-        <w:t>)</w:t>
-      </w:r>
-      <w:r>
-        <w:rPr>
-          <w:rFonts w:asciiTheme="majorBidi" w:hAnsiTheme="majorBidi" w:cstheme="majorBidi"/>
-        </w:rPr>
-        <w:t>.</w:t>
-      </w:r>
     </w:p>
     <w:p>
       <w:pPr>
+        <w:pStyle w:val="PlainText"/>
+        <w:rPr>
+          <w:rFonts w:asciiTheme="majorBidi" w:hAnsiTheme="majorBidi" w:cstheme="majorBidi"/>
+          <w:sz w:val="22"/>
+          <w:szCs w:val="22"/>
+          <w:lang w:bidi="he-IL"/>
+        </w:rPr>
+      </w:pPr>
+    </w:p>
+    <w:p>
+      <w:pPr>
+        <w:pStyle w:val="PlainText"/>
+        <w:ind w:left="720"/>
+        <w:rPr>
+          <w:rFonts w:asciiTheme="majorBidi" w:hAnsiTheme="majorBidi" w:cstheme="majorBidi"/>
+          <w:sz w:val="22"/>
+          <w:szCs w:val="22"/>
+          <w:lang w:bidi="he-IL"/>
+        </w:rPr>
+      </w:pPr>
+      <w:r>
+        <w:rPr>
+          <w:rFonts w:asciiTheme="majorBidi" w:hAnsiTheme="majorBidi" w:cstheme="majorBidi"/>
+          <w:sz w:val="22"/>
+          <w:szCs w:val="22"/>
+          <w:lang w:bidi="he-IL"/>
+        </w:rPr>
+        <w:t xml:space="preserve">There is another feeling of repentance, which is broad and general. </w:t>
+      </w:r>
+      <w:r>
+        <w:rPr>
+          <w:rFonts w:asciiTheme="majorBidi" w:hAnsiTheme="majorBidi" w:cstheme="majorBidi"/>
+          <w:sz w:val="22"/>
+          <w:szCs w:val="22"/>
+          <w:lang w:bidi="he-IL"/>
+        </w:rPr>
+        <w:t>The person is</w:t>
+      </w:r>
+      <w:r>
+        <w:rPr>
+          <w:rFonts w:asciiTheme="majorBidi" w:hAnsiTheme="majorBidi" w:cstheme="majorBidi"/>
+          <w:sz w:val="22"/>
+          <w:szCs w:val="22"/>
+          <w:lang w:bidi="he-IL"/>
+        </w:rPr>
+        <w:t xml:space="preserve"> not conscious of any past sins, </w:t>
+      </w:r>
+      <w:r>
+        <w:rPr>
+          <w:rFonts w:asciiTheme="majorBidi" w:hAnsiTheme="majorBidi" w:cstheme="majorBidi"/>
+          <w:sz w:val="22"/>
+          <w:szCs w:val="22"/>
+          <w:lang w:bidi="he-IL"/>
+        </w:rPr>
+        <w:t>but overall he feels crushed. He feel</w:t>
+      </w:r>
+      <w:r>
+        <w:rPr>
+          <w:rFonts w:asciiTheme="majorBidi" w:hAnsiTheme="majorBidi" w:cstheme="majorBidi"/>
+          <w:sz w:val="22"/>
+          <w:szCs w:val="22"/>
+          <w:lang w:bidi="he-IL"/>
+        </w:rPr>
+        <w:t>s</w:t>
+      </w:r>
+      <w:r>
+        <w:rPr>
+          <w:rFonts w:asciiTheme="majorBidi" w:hAnsiTheme="majorBidi" w:cstheme="majorBidi"/>
+          <w:sz w:val="22"/>
+          <w:szCs w:val="22"/>
+          <w:lang w:bidi="he-IL"/>
+        </w:rPr>
+        <w:t xml:space="preserve"> that he’s full of sin. T</w:t>
+      </w:r>
+      <w:r>
+        <w:rPr>
+          <w:rFonts w:asciiTheme="majorBidi" w:hAnsiTheme="majorBidi" w:cstheme="majorBidi"/>
+          <w:sz w:val="22"/>
+          <w:szCs w:val="22"/>
+          <w:lang w:bidi="he-IL"/>
+        </w:rPr>
+        <w:t>he G-</w:t>
+      </w:r>
+      <w:proofErr w:type="spellStart"/>
+      <w:r>
+        <w:rPr>
+          <w:rFonts w:asciiTheme="majorBidi" w:hAnsiTheme="majorBidi" w:cstheme="majorBidi"/>
+          <w:sz w:val="22"/>
+          <w:szCs w:val="22"/>
+          <w:lang w:bidi="he-IL"/>
+        </w:rPr>
+        <w:t>dly</w:t>
+      </w:r>
+      <w:proofErr w:type="spellEnd"/>
+      <w:r>
+        <w:rPr>
+          <w:rFonts w:asciiTheme="majorBidi" w:hAnsiTheme="majorBidi" w:cstheme="majorBidi"/>
+          <w:sz w:val="22"/>
+          <w:szCs w:val="22"/>
+          <w:lang w:bidi="he-IL"/>
+        </w:rPr>
+        <w:t xml:space="preserve"> light doesn’</w:t>
+      </w:r>
+      <w:r>
+        <w:rPr>
+          <w:rFonts w:asciiTheme="majorBidi" w:hAnsiTheme="majorBidi" w:cstheme="majorBidi"/>
+          <w:sz w:val="22"/>
+          <w:szCs w:val="22"/>
+          <w:lang w:bidi="he-IL"/>
+        </w:rPr>
+        <w:t>t enlighten him, he</w:t>
+      </w:r>
+      <w:r>
+        <w:rPr>
+          <w:rFonts w:asciiTheme="majorBidi" w:hAnsiTheme="majorBidi" w:cstheme="majorBidi"/>
+          <w:sz w:val="22"/>
+          <w:szCs w:val="22"/>
+          <w:lang w:bidi="he-IL"/>
+        </w:rPr>
+        <w:t xml:space="preserve"> is</w:t>
+      </w:r>
+      <w:r>
+        <w:rPr>
+          <w:rFonts w:asciiTheme="majorBidi" w:hAnsiTheme="majorBidi" w:cstheme="majorBidi"/>
+          <w:sz w:val="22"/>
+          <w:szCs w:val="22"/>
+          <w:lang w:bidi="he-IL"/>
+        </w:rPr>
+        <w:t xml:space="preserve"> </w:t>
+      </w:r>
+      <w:r>
+        <w:rPr>
+          <w:rFonts w:asciiTheme="majorBidi" w:hAnsiTheme="majorBidi" w:cstheme="majorBidi"/>
+          <w:sz w:val="22"/>
+          <w:szCs w:val="22"/>
+          <w:lang w:bidi="he-IL"/>
+        </w:rPr>
+        <w:t>n</w:t>
+      </w:r>
+      <w:r>
+        <w:rPr>
+          <w:rFonts w:asciiTheme="majorBidi" w:hAnsiTheme="majorBidi" w:cstheme="majorBidi"/>
+          <w:sz w:val="22"/>
+          <w:szCs w:val="22"/>
+          <w:lang w:bidi="he-IL"/>
+        </w:rPr>
+        <w:t>o</w:t>
+      </w:r>
+      <w:r>
+        <w:rPr>
+          <w:rFonts w:asciiTheme="majorBidi" w:hAnsiTheme="majorBidi" w:cstheme="majorBidi"/>
+          <w:sz w:val="22"/>
+          <w:szCs w:val="22"/>
+          <w:lang w:bidi="he-IL"/>
+        </w:rPr>
+        <w:t>t</w:t>
+      </w:r>
+      <w:r>
+        <w:rPr>
+          <w:rFonts w:asciiTheme="majorBidi" w:hAnsiTheme="majorBidi" w:cstheme="majorBidi"/>
+          <w:sz w:val="22"/>
+          <w:szCs w:val="22"/>
+          <w:lang w:bidi="he-IL"/>
+        </w:rPr>
+        <w:t xml:space="preserve"> awake</w:t>
+      </w:r>
+      <w:r>
+        <w:rPr>
+          <w:rFonts w:asciiTheme="majorBidi" w:hAnsiTheme="majorBidi" w:cstheme="majorBidi"/>
+          <w:sz w:val="22"/>
+          <w:szCs w:val="22"/>
+          <w:lang w:bidi="he-IL"/>
+        </w:rPr>
+        <w:t>;</w:t>
+      </w:r>
+      <w:r>
+        <w:rPr>
+          <w:rFonts w:asciiTheme="majorBidi" w:hAnsiTheme="majorBidi" w:cstheme="majorBidi"/>
+          <w:sz w:val="22"/>
+          <w:szCs w:val="22"/>
+          <w:lang w:bidi="he-IL"/>
+        </w:rPr>
+        <w:t xml:space="preserve"> his heart is closed tight. </w:t>
+      </w:r>
+      <w:r>
+        <w:rPr>
+          <w:rFonts w:asciiTheme="majorBidi" w:hAnsiTheme="majorBidi" w:cstheme="majorBidi"/>
+          <w:sz w:val="22"/>
+          <w:szCs w:val="22"/>
+          <w:lang w:bidi="he-IL"/>
+        </w:rPr>
+        <w:t xml:space="preserve"> </w:t>
+      </w:r>
+    </w:p>
+    <w:p>
+      <w:pPr>
+        <w:pStyle w:val="PlainText"/>
+        <w:rPr>
+          <w:rFonts w:asciiTheme="majorBidi" w:hAnsiTheme="majorBidi" w:cstheme="majorBidi"/>
+          <w:sz w:val="22"/>
+          <w:szCs w:val="22"/>
+          <w:lang w:bidi="he-IL"/>
+        </w:rPr>
+      </w:pPr>
+    </w:p>
+    <w:p>
+      <w:pPr>
+        <w:pStyle w:val="PlainText"/>
+        <w:rPr>
+          <w:rFonts w:asciiTheme="majorBidi" w:hAnsiTheme="majorBidi" w:cstheme="majorBidi"/>
+          <w:sz w:val="22"/>
+          <w:szCs w:val="22"/>
+          <w:lang w:bidi="he-IL"/>
+        </w:rPr>
+      </w:pPr>
+      <w:r>
+        <w:rPr>
+          <w:rFonts w:asciiTheme="majorBidi" w:hAnsiTheme="majorBidi" w:cstheme="majorBidi"/>
+          <w:sz w:val="22"/>
+          <w:szCs w:val="22"/>
+          <w:lang w:bidi="he-IL"/>
+        </w:rPr>
+        <w:t xml:space="preserve">The concept of teshuva independent of sin is also found in </w:t>
+      </w:r>
+      <w:proofErr w:type="spellStart"/>
+      <w:r>
+        <w:rPr>
+          <w:rFonts w:asciiTheme="majorBidi" w:hAnsiTheme="majorBidi" w:cstheme="majorBidi"/>
+          <w:sz w:val="22"/>
+          <w:szCs w:val="22"/>
+          <w:lang w:bidi="he-IL"/>
+        </w:rPr>
+        <w:t>Likkuti</w:t>
+      </w:r>
+      <w:proofErr w:type="spellEnd"/>
+      <w:r>
+        <w:rPr>
+          <w:rFonts w:asciiTheme="majorBidi" w:hAnsiTheme="majorBidi" w:cstheme="majorBidi"/>
+          <w:sz w:val="22"/>
+          <w:szCs w:val="22"/>
+          <w:lang w:bidi="he-IL"/>
+        </w:rPr>
+        <w:t xml:space="preserve"> Torah:</w:t>
+      </w:r>
+    </w:p>
+    <w:p>
+      <w:pPr>
+        <w:pStyle w:val="PlainText"/>
+        <w:rPr>
+          <w:rFonts w:asciiTheme="majorBidi" w:hAnsiTheme="majorBidi" w:cstheme="majorBidi"/>
+          <w:sz w:val="22"/>
+          <w:szCs w:val="22"/>
+          <w:lang w:bidi="he-IL"/>
+        </w:rPr>
+      </w:pPr>
+    </w:p>
+    <w:p>
+      <w:pPr>
+        <w:pStyle w:val="PlainText"/>
+        <w:bidi/>
+        <w:ind w:left="720"/>
+        <w:rPr>
+          <w:rFonts w:asciiTheme="majorBidi" w:hAnsiTheme="majorBidi" w:cstheme="majorBidi"/>
+          <w:sz w:val="22"/>
+          <w:szCs w:val="22"/>
+          <w:lang w:bidi="he-IL"/>
+        </w:rPr>
+      </w:pPr>
+      <w:r>
+        <w:rPr>
+          <w:rFonts w:asciiTheme="majorBidi" w:hAnsiTheme="majorBidi" w:cstheme="majorBidi"/>
+          <w:sz w:val="22"/>
+          <w:szCs w:val="22"/>
+          <w:rtl/>
+          <w:lang w:bidi="he-IL"/>
+        </w:rPr>
+        <w:t>התשובה אינה דוקא במי שיש בידו עבירות ח"ו אלא אפילו בכל אדם כי תשובה הוא להשיב את נפשו שירדה מטה</w:t>
+      </w:r>
+      <w:r>
+        <w:rPr>
+          <w:rFonts w:ascii="Courier New" w:hAnsi="Courier New" w:cs="Courier New"/>
+          <w:rtl/>
+          <w:lang w:bidi="he-IL"/>
+        </w:rPr>
+        <w:t xml:space="preserve"> </w:t>
+      </w:r>
+      <w:r>
+        <w:rPr>
+          <w:rFonts w:asciiTheme="majorBidi" w:hAnsiTheme="majorBidi" w:cstheme="majorBidi"/>
+          <w:sz w:val="22"/>
+          <w:szCs w:val="22"/>
+          <w:rtl/>
+          <w:lang w:bidi="he-IL"/>
+        </w:rPr>
+        <w:t xml:space="preserve">מטה </w:t>
+      </w:r>
+    </w:p>
+    <w:p>
+      <w:pPr>
+        <w:pStyle w:val="PlainText"/>
+        <w:bidi/>
+        <w:ind w:left="720"/>
+        <w:rPr>
+          <w:rFonts w:asciiTheme="majorBidi" w:hAnsiTheme="majorBidi" w:cstheme="majorBidi"/>
+          <w:sz w:val="22"/>
+          <w:szCs w:val="22"/>
+          <w:lang w:bidi="he-IL"/>
+        </w:rPr>
+      </w:pPr>
+      <w:r>
+        <w:rPr>
+          <w:rFonts w:asciiTheme="majorBidi" w:hAnsiTheme="majorBidi" w:cstheme="majorBidi"/>
+          <w:sz w:val="22"/>
+          <w:szCs w:val="22"/>
+          <w:rtl/>
+          <w:lang w:bidi="he-IL"/>
+        </w:rPr>
+        <w:t>ונתלבשה בדברים גשמיים אל מקורה ושרשה</w:t>
+      </w:r>
+    </w:p>
+    <w:p>
+      <w:pPr>
+        <w:pStyle w:val="PlainText"/>
+        <w:bidi/>
+        <w:rPr>
+          <w:rFonts w:ascii="Courier New" w:hAnsi="Courier New" w:cs="Courier New"/>
+          <w:lang w:bidi="he-IL"/>
+        </w:rPr>
+      </w:pPr>
+    </w:p>
+    <w:p>
+      <w:pPr>
+        <w:pStyle w:val="PlainText"/>
+        <w:ind w:left="720"/>
+        <w:rPr>
+          <w:rFonts w:asciiTheme="majorBidi" w:hAnsiTheme="majorBidi" w:cstheme="majorBidi"/>
+          <w:sz w:val="22"/>
+          <w:szCs w:val="22"/>
+        </w:rPr>
+      </w:pPr>
+      <w:r>
+        <w:rPr>
+          <w:rFonts w:asciiTheme="majorBidi" w:hAnsiTheme="majorBidi" w:cstheme="majorBidi"/>
+          <w:sz w:val="22"/>
+          <w:szCs w:val="22"/>
+        </w:rPr>
+        <w:t>Repentance</w:t>
+      </w:r>
+      <w:r>
+        <w:rPr>
+          <w:rFonts w:asciiTheme="majorBidi" w:hAnsiTheme="majorBidi" w:cstheme="majorBidi"/>
+          <w:sz w:val="22"/>
+          <w:szCs w:val="22"/>
+        </w:rPr>
+        <w:t xml:space="preserve"> isn’t </w:t>
+      </w:r>
+      <w:r>
+        <w:rPr>
+          <w:rFonts w:asciiTheme="majorBidi" w:hAnsiTheme="majorBidi" w:cstheme="majorBidi"/>
+          <w:sz w:val="22"/>
+          <w:szCs w:val="22"/>
+        </w:rPr>
+        <w:t>only for those who have sinned (</w:t>
+      </w:r>
+      <w:proofErr w:type="gramStart"/>
+      <w:r>
+        <w:rPr>
+          <w:rFonts w:asciiTheme="majorBidi" w:hAnsiTheme="majorBidi" w:cstheme="majorBidi"/>
+          <w:sz w:val="22"/>
+          <w:szCs w:val="22"/>
+        </w:rPr>
+        <w:t>may</w:t>
+      </w:r>
+      <w:proofErr w:type="gramEnd"/>
+      <w:r>
+        <w:rPr>
+          <w:rFonts w:asciiTheme="majorBidi" w:hAnsiTheme="majorBidi" w:cstheme="majorBidi"/>
+          <w:sz w:val="22"/>
+          <w:szCs w:val="22"/>
+        </w:rPr>
+        <w:t xml:space="preserve"> it not happen), but it’s for everyone; teshuva is to return your soul to</w:t>
+      </w:r>
+      <w:r>
+        <w:rPr>
+          <w:rFonts w:asciiTheme="majorBidi" w:hAnsiTheme="majorBidi" w:cstheme="majorBidi"/>
+          <w:sz w:val="22"/>
+          <w:szCs w:val="22"/>
+        </w:rPr>
+        <w:t xml:space="preserve"> its source and root, because the soul</w:t>
+      </w:r>
+      <w:r>
+        <w:rPr>
+          <w:rFonts w:asciiTheme="majorBidi" w:hAnsiTheme="majorBidi" w:cstheme="majorBidi"/>
+          <w:sz w:val="22"/>
+          <w:szCs w:val="22"/>
+        </w:rPr>
+        <w:t xml:space="preserve"> has descended </w:t>
+      </w:r>
+      <w:r>
+        <w:rPr>
+          <w:rFonts w:asciiTheme="majorBidi" w:hAnsiTheme="majorBidi" w:cstheme="majorBidi"/>
+          <w:sz w:val="22"/>
+          <w:szCs w:val="22"/>
+        </w:rPr>
+        <w:t>terribly</w:t>
+      </w:r>
+      <w:r>
+        <w:rPr>
+          <w:rFonts w:asciiTheme="majorBidi" w:hAnsiTheme="majorBidi" w:cstheme="majorBidi"/>
+          <w:sz w:val="22"/>
+          <w:szCs w:val="22"/>
+        </w:rPr>
+        <w:t xml:space="preserve"> low, and involved itself </w:t>
+      </w:r>
+      <w:r>
+        <w:rPr>
+          <w:rFonts w:asciiTheme="majorBidi" w:hAnsiTheme="majorBidi" w:cstheme="majorBidi"/>
+          <w:sz w:val="22"/>
+          <w:szCs w:val="22"/>
+        </w:rPr>
+        <w:t>in</w:t>
+      </w:r>
+      <w:r>
+        <w:rPr>
+          <w:rFonts w:asciiTheme="majorBidi" w:hAnsiTheme="majorBidi" w:cstheme="majorBidi"/>
+          <w:sz w:val="22"/>
+          <w:szCs w:val="22"/>
+        </w:rPr>
+        <w:t xml:space="preserve"> material pursuits.</w:t>
+      </w:r>
+      <w:r>
+        <w:rPr>
+          <w:rFonts w:asciiTheme="majorBidi" w:hAnsiTheme="majorBidi" w:cstheme="majorBidi"/>
+          <w:sz w:val="22"/>
+          <w:szCs w:val="22"/>
+        </w:rPr>
+        <w:t xml:space="preserve"> []</w:t>
+      </w:r>
+    </w:p>
+    <w:p>
+      <w:pPr>
+        <w:pStyle w:val="PlainText"/>
+        <w:rPr>
+          <w:rFonts w:asciiTheme="majorBidi" w:hAnsiTheme="majorBidi" w:cstheme="majorBidi"/>
+          <w:sz w:val="22"/>
+          <w:szCs w:val="22"/>
+        </w:rPr>
+      </w:pPr>
+    </w:p>
+    <w:p>
+      <w:pPr>
+        <w:pStyle w:val="PlainText"/>
+        <w:rPr>
+          <w:rFonts w:asciiTheme="majorBidi" w:hAnsiTheme="majorBidi" w:cstheme="majorBidi"/>
+          <w:sz w:val="22"/>
+          <w:szCs w:val="22"/>
+        </w:rPr>
+      </w:pPr>
+    </w:p>
+    <w:p>
+      <w:pPr>
+        <w:pStyle w:val="PlainText"/>
+        <w:rPr>
+          <w:rFonts w:ascii="Courier New" w:hAnsi="Courier New" w:cs="Courier New"/>
+        </w:rPr>
+      </w:pPr>
+      <w:r>
+        <w:rPr>
+          <w:rFonts w:asciiTheme="majorBidi" w:hAnsiTheme="majorBidi" w:cstheme="majorBidi"/>
+          <w:sz w:val="22"/>
+          <w:szCs w:val="22"/>
+          <w:rtl/>
+          <w:lang w:bidi="he-IL"/>
+        </w:rPr>
+        <w:t xml:space="preserve"> </w:t>
+      </w:r>
+      <w:r>
+        <w:rPr>
+          <w:rFonts w:asciiTheme="majorBidi" w:hAnsiTheme="majorBidi" w:cstheme="majorBidi"/>
+          <w:sz w:val="22"/>
+          <w:szCs w:val="22"/>
+          <w:rtl/>
+          <w:lang w:bidi="he-IL"/>
+        </w:rPr>
+        <w:t>לקוטי תורה שובה ישראל סו ע"ג</w:t>
+      </w:r>
+    </w:p>
+    <w:p>
+      <w:pPr>
+        <w:pStyle w:val="PlainText"/>
+        <w:rPr>
+          <w:rFonts w:ascii="Courier New" w:hAnsi="Courier New" w:cs="Courier New"/>
+        </w:rPr>
+      </w:pPr>
+    </w:p>
+    <w:p>
+      <w:pPr>
+        <w:pStyle w:val="PlainText"/>
+        <w:rPr>
+          <w:rFonts w:ascii="Courier New" w:hAnsi="Courier New" w:cs="Courier New"/>
+        </w:rPr>
+      </w:pPr>
+      <w:proofErr w:type="gramStart"/>
+      <w:r>
+        <w:rPr>
+          <w:rFonts w:ascii="Courier New" w:hAnsi="Courier New" w:cs="Courier New"/>
+        </w:rPr>
+        <w:t>and</w:t>
+      </w:r>
+      <w:proofErr w:type="gramEnd"/>
+      <w:r>
+        <w:rPr>
+          <w:rFonts w:ascii="Courier New" w:hAnsi="Courier New" w:cs="Courier New"/>
+        </w:rPr>
+        <w:t xml:space="preserve"> also see p </w:t>
+      </w:r>
+      <w:proofErr w:type="spellStart"/>
+      <w:r>
+        <w:rPr>
+          <w:rFonts w:ascii="Courier New" w:hAnsi="Courier New" w:cs="Courier New"/>
+        </w:rPr>
+        <w:t>vayehi</w:t>
+      </w:r>
+      <w:proofErr w:type="spellEnd"/>
+      <w:r>
+        <w:rPr>
+          <w:rFonts w:ascii="Courier New" w:hAnsi="Courier New" w:cs="Courier New"/>
+        </w:rPr>
+        <w:t xml:space="preserve"> </w:t>
+      </w:r>
+      <w:proofErr w:type="spellStart"/>
+      <w:r>
+        <w:rPr>
+          <w:rFonts w:ascii="Courier New" w:hAnsi="Courier New" w:cs="Courier New"/>
+        </w:rPr>
+        <w:t>yehudah</w:t>
+      </w:r>
+      <w:proofErr w:type="spellEnd"/>
+      <w:r>
+        <w:rPr>
+          <w:rFonts w:ascii="Courier New" w:hAnsi="Courier New" w:cs="Courier New"/>
+        </w:rPr>
+        <w:t xml:space="preserve"> </w:t>
+      </w:r>
+      <w:proofErr w:type="spellStart"/>
+      <w:r>
+        <w:rPr>
+          <w:rFonts w:ascii="Courier New" w:hAnsi="Courier New" w:cs="Courier New"/>
+        </w:rPr>
+        <w:t>atah</w:t>
+      </w:r>
+      <w:proofErr w:type="spellEnd"/>
+    </w:p>
+    <w:p>
+      <w:pPr>
+        <w:pStyle w:val="PlainText"/>
+        <w:rPr>
+          <w:rFonts w:ascii="Courier New" w:hAnsi="Courier New" w:cs="Courier New"/>
+        </w:rPr>
+      </w:pPr>
+    </w:p>
+    <w:p>
+      <w:pPr>
+        <w:pStyle w:val="PlainText"/>
+        <w:rPr>
+          <w:rFonts w:asciiTheme="majorBidi" w:hAnsiTheme="majorBidi" w:cstheme="majorBidi"/>
+          <w:sz w:val="22"/>
+          <w:szCs w:val="22"/>
+        </w:rPr>
+      </w:pPr>
+      <w:r>
+        <w:rPr>
+          <w:rFonts w:asciiTheme="majorBidi" w:hAnsiTheme="majorBidi" w:cstheme="majorBidi"/>
+          <w:sz w:val="22"/>
+          <w:szCs w:val="22"/>
+        </w:rPr>
+        <w:t>The d</w:t>
+      </w:r>
+      <w:r>
+        <w:rPr>
+          <w:rFonts w:asciiTheme="majorBidi" w:hAnsiTheme="majorBidi" w:cstheme="majorBidi"/>
+          <w:sz w:val="22"/>
+          <w:szCs w:val="22"/>
+        </w:rPr>
+        <w:t>e</w:t>
+      </w:r>
+      <w:r>
+        <w:rPr>
+          <w:rFonts w:asciiTheme="majorBidi" w:hAnsiTheme="majorBidi" w:cstheme="majorBidi"/>
+          <w:sz w:val="22"/>
+          <w:szCs w:val="22"/>
+        </w:rPr>
+        <w:t>scription</w:t>
+      </w:r>
+      <w:r>
+        <w:rPr>
+          <w:rFonts w:asciiTheme="majorBidi" w:hAnsiTheme="majorBidi" w:cstheme="majorBidi"/>
+          <w:sz w:val="22"/>
+          <w:szCs w:val="22"/>
+        </w:rPr>
+        <w:t xml:space="preserve"> of someone </w:t>
+      </w:r>
+      <w:r>
+        <w:rPr>
+          <w:rFonts w:asciiTheme="majorBidi" w:hAnsiTheme="majorBidi" w:cstheme="majorBidi"/>
+          <w:sz w:val="22"/>
+          <w:szCs w:val="22"/>
+        </w:rPr>
+        <w:t xml:space="preserve">who feels that his heart is closed </w:t>
+      </w:r>
+      <w:r>
+        <w:rPr>
+          <w:rFonts w:asciiTheme="majorBidi" w:hAnsiTheme="majorBidi" w:cstheme="majorBidi"/>
+          <w:sz w:val="22"/>
+          <w:szCs w:val="22"/>
+        </w:rPr>
+        <w:t xml:space="preserve">is also found there. </w:t>
+      </w:r>
+    </w:p>
+    <w:p>
+      <w:pPr>
+        <w:pStyle w:val="PlainText"/>
+        <w:rPr>
+          <w:rFonts w:asciiTheme="majorBidi" w:hAnsiTheme="majorBidi" w:cstheme="majorBidi"/>
+          <w:sz w:val="22"/>
+          <w:szCs w:val="22"/>
+        </w:rPr>
+      </w:pPr>
+    </w:p>
+    <w:p>
+      <w:pPr>
+        <w:pStyle w:val="PlainText"/>
+        <w:bidi/>
+        <w:rPr>
+          <w:rFonts w:asciiTheme="majorBidi" w:hAnsiTheme="majorBidi" w:cs="Times New Roman"/>
+          <w:sz w:val="22"/>
+          <w:szCs w:val="22"/>
+          <w:lang w:bidi="he-IL"/>
+        </w:rPr>
+      </w:pPr>
+      <w:r>
+        <w:rPr>
+          <w:rFonts w:asciiTheme="majorBidi" w:hAnsiTheme="majorBidi" w:cs="Times New Roman" w:hint="cs"/>
+          <w:sz w:val="22"/>
+          <w:szCs w:val="22"/>
+          <w:rtl/>
+          <w:lang w:bidi="he-IL"/>
+        </w:rPr>
+        <w:t>בזמן</w:t>
+      </w:r>
+      <w:r>
+        <w:rPr>
+          <w:rFonts w:asciiTheme="majorBidi" w:hAnsiTheme="majorBidi" w:cs="Times New Roman"/>
+          <w:sz w:val="22"/>
+          <w:szCs w:val="22"/>
+          <w:rtl/>
+          <w:lang w:bidi="he-IL"/>
+        </w:rPr>
+        <w:t xml:space="preserve"> </w:t>
+      </w:r>
+      <w:r>
+        <w:rPr>
+          <w:rFonts w:asciiTheme="majorBidi" w:hAnsiTheme="majorBidi" w:cs="Times New Roman" w:hint="cs"/>
+          <w:sz w:val="22"/>
+          <w:szCs w:val="22"/>
+          <w:rtl/>
+          <w:lang w:bidi="he-IL"/>
+        </w:rPr>
+        <w:t>הבית</w:t>
+      </w:r>
+      <w:r>
+        <w:rPr>
+          <w:rFonts w:asciiTheme="majorBidi" w:hAnsiTheme="majorBidi" w:cs="Times New Roman"/>
+          <w:sz w:val="22"/>
+          <w:szCs w:val="22"/>
+          <w:rtl/>
+          <w:lang w:bidi="he-IL"/>
+        </w:rPr>
+        <w:t xml:space="preserve"> </w:t>
+      </w:r>
+      <w:r>
+        <w:rPr>
+          <w:rFonts w:asciiTheme="majorBidi" w:hAnsiTheme="majorBidi" w:cs="Times New Roman" w:hint="cs"/>
+          <w:sz w:val="22"/>
+          <w:szCs w:val="22"/>
+          <w:rtl/>
+          <w:lang w:bidi="he-IL"/>
+        </w:rPr>
+        <w:t>הי</w:t>
+      </w:r>
+      <w:r>
+        <w:rPr>
+          <w:rFonts w:asciiTheme="majorBidi" w:hAnsiTheme="majorBidi" w:cs="Times New Roman"/>
+          <w:sz w:val="22"/>
+          <w:szCs w:val="22"/>
+          <w:rtl/>
+          <w:lang w:bidi="he-IL"/>
+        </w:rPr>
+        <w:t xml:space="preserve">' </w:t>
+      </w:r>
+      <w:r>
+        <w:rPr>
+          <w:rFonts w:asciiTheme="majorBidi" w:hAnsiTheme="majorBidi" w:cs="Times New Roman" w:hint="cs"/>
+          <w:sz w:val="22"/>
+          <w:szCs w:val="22"/>
+          <w:rtl/>
+          <w:lang w:bidi="he-IL"/>
+        </w:rPr>
+        <w:t>הקב</w:t>
+      </w:r>
+      <w:r>
+        <w:rPr>
+          <w:rFonts w:asciiTheme="majorBidi" w:hAnsiTheme="majorBidi" w:cs="Times New Roman"/>
+          <w:sz w:val="22"/>
+          <w:szCs w:val="22"/>
+          <w:rtl/>
+          <w:lang w:bidi="he-IL"/>
+        </w:rPr>
+        <w:t>"</w:t>
+      </w:r>
+      <w:r>
+        <w:rPr>
+          <w:rFonts w:asciiTheme="majorBidi" w:hAnsiTheme="majorBidi" w:cs="Times New Roman" w:hint="cs"/>
+          <w:sz w:val="22"/>
+          <w:szCs w:val="22"/>
+          <w:rtl/>
+          <w:lang w:bidi="he-IL"/>
+        </w:rPr>
+        <w:t>ה</w:t>
+      </w:r>
+      <w:r>
+        <w:rPr>
+          <w:rFonts w:asciiTheme="majorBidi" w:hAnsiTheme="majorBidi" w:cs="Times New Roman"/>
+          <w:sz w:val="22"/>
+          <w:szCs w:val="22"/>
+          <w:rtl/>
+          <w:lang w:bidi="he-IL"/>
+        </w:rPr>
+        <w:t xml:space="preserve"> </w:t>
+      </w:r>
+      <w:r>
+        <w:rPr>
+          <w:rFonts w:asciiTheme="majorBidi" w:hAnsiTheme="majorBidi" w:cs="Times New Roman" w:hint="cs"/>
+          <w:sz w:val="22"/>
+          <w:szCs w:val="22"/>
+          <w:rtl/>
+          <w:lang w:bidi="he-IL"/>
+        </w:rPr>
+        <w:t>עמנו</w:t>
+      </w:r>
+      <w:r>
+        <w:rPr>
+          <w:rFonts w:asciiTheme="majorBidi" w:hAnsiTheme="majorBidi" w:cs="Times New Roman"/>
+          <w:sz w:val="22"/>
+          <w:szCs w:val="22"/>
+          <w:rtl/>
+          <w:lang w:bidi="he-IL"/>
+        </w:rPr>
+        <w:t xml:space="preserve"> </w:t>
+      </w:r>
+      <w:r>
+        <w:rPr>
+          <w:rFonts w:asciiTheme="majorBidi" w:hAnsiTheme="majorBidi" w:cs="Times New Roman" w:hint="cs"/>
+          <w:sz w:val="22"/>
+          <w:szCs w:val="22"/>
+          <w:rtl/>
+          <w:lang w:bidi="he-IL"/>
+        </w:rPr>
+        <w:t>פנים</w:t>
+      </w:r>
+      <w:r>
+        <w:rPr>
+          <w:rFonts w:asciiTheme="majorBidi" w:hAnsiTheme="majorBidi" w:cs="Times New Roman"/>
+          <w:sz w:val="22"/>
+          <w:szCs w:val="22"/>
+          <w:rtl/>
+          <w:lang w:bidi="he-IL"/>
+        </w:rPr>
+        <w:t xml:space="preserve"> </w:t>
+      </w:r>
+      <w:r>
+        <w:rPr>
+          <w:rFonts w:asciiTheme="majorBidi" w:hAnsiTheme="majorBidi" w:cs="Times New Roman" w:hint="cs"/>
+          <w:sz w:val="22"/>
+          <w:szCs w:val="22"/>
+          <w:rtl/>
+          <w:lang w:bidi="he-IL"/>
+        </w:rPr>
+        <w:t>אל</w:t>
+      </w:r>
+      <w:r>
+        <w:rPr>
+          <w:rFonts w:asciiTheme="majorBidi" w:hAnsiTheme="majorBidi" w:cs="Times New Roman"/>
+          <w:sz w:val="22"/>
+          <w:szCs w:val="22"/>
+          <w:rtl/>
+          <w:lang w:bidi="he-IL"/>
+        </w:rPr>
+        <w:t xml:space="preserve"> </w:t>
+      </w:r>
+      <w:r>
+        <w:rPr>
+          <w:rFonts w:asciiTheme="majorBidi" w:hAnsiTheme="majorBidi" w:cs="Times New Roman" w:hint="cs"/>
+          <w:sz w:val="22"/>
+          <w:szCs w:val="22"/>
+          <w:rtl/>
+          <w:lang w:bidi="he-IL"/>
+        </w:rPr>
+        <w:t>פנים</w:t>
+      </w:r>
+      <w:r>
+        <w:rPr>
+          <w:rFonts w:asciiTheme="majorBidi" w:hAnsiTheme="majorBidi" w:cs="Times New Roman"/>
+          <w:sz w:val="22"/>
+          <w:szCs w:val="22"/>
+          <w:rtl/>
+          <w:lang w:bidi="he-IL"/>
+        </w:rPr>
+        <w:t xml:space="preserve"> </w:t>
+      </w:r>
+      <w:r>
+        <w:rPr>
+          <w:rFonts w:asciiTheme="majorBidi" w:hAnsiTheme="majorBidi" w:cs="Times New Roman" w:hint="cs"/>
+          <w:sz w:val="22"/>
+          <w:szCs w:val="22"/>
+          <w:rtl/>
+          <w:lang w:bidi="he-IL"/>
+        </w:rPr>
+        <w:t>בלי</w:t>
+      </w:r>
+      <w:r>
+        <w:rPr>
+          <w:rFonts w:asciiTheme="majorBidi" w:hAnsiTheme="majorBidi" w:cs="Times New Roman"/>
+          <w:sz w:val="22"/>
+          <w:szCs w:val="22"/>
+          <w:rtl/>
+          <w:lang w:bidi="he-IL"/>
+        </w:rPr>
+        <w:t xml:space="preserve"> </w:t>
+      </w:r>
+      <w:r>
+        <w:rPr>
+          <w:rFonts w:asciiTheme="majorBidi" w:hAnsiTheme="majorBidi" w:cs="Times New Roman" w:hint="cs"/>
+          <w:sz w:val="22"/>
+          <w:szCs w:val="22"/>
+          <w:rtl/>
+          <w:lang w:bidi="he-IL"/>
+        </w:rPr>
+        <w:t>שום</w:t>
+      </w:r>
+      <w:r>
+        <w:rPr>
+          <w:rFonts w:asciiTheme="majorBidi" w:hAnsiTheme="majorBidi" w:cs="Times New Roman"/>
+          <w:sz w:val="22"/>
+          <w:szCs w:val="22"/>
+          <w:rtl/>
+          <w:lang w:bidi="he-IL"/>
+        </w:rPr>
+        <w:t xml:space="preserve"> </w:t>
+      </w:r>
+      <w:r>
+        <w:rPr>
+          <w:rFonts w:asciiTheme="majorBidi" w:hAnsiTheme="majorBidi" w:cs="Times New Roman" w:hint="cs"/>
+          <w:sz w:val="22"/>
+          <w:szCs w:val="22"/>
+          <w:rtl/>
+          <w:lang w:bidi="he-IL"/>
+        </w:rPr>
+        <w:t>מסך</w:t>
+      </w:r>
+      <w:r>
+        <w:rPr>
+          <w:rFonts w:asciiTheme="majorBidi" w:hAnsiTheme="majorBidi" w:cs="Times New Roman"/>
+          <w:sz w:val="22"/>
+          <w:szCs w:val="22"/>
+          <w:rtl/>
+          <w:lang w:bidi="he-IL"/>
+        </w:rPr>
+        <w:t xml:space="preserve"> </w:t>
+      </w:r>
+      <w:r>
+        <w:rPr>
+          <w:rFonts w:asciiTheme="majorBidi" w:hAnsiTheme="majorBidi" w:cs="Times New Roman" w:hint="cs"/>
+          <w:sz w:val="22"/>
+          <w:szCs w:val="22"/>
+          <w:rtl/>
+          <w:lang w:bidi="he-IL"/>
+        </w:rPr>
+        <w:t>מבדיל</w:t>
+      </w:r>
+      <w:r>
+        <w:rPr>
+          <w:rFonts w:asciiTheme="majorBidi" w:hAnsiTheme="majorBidi" w:cs="Times New Roman"/>
+          <w:sz w:val="22"/>
+          <w:szCs w:val="22"/>
+          <w:lang w:bidi="he-IL"/>
+        </w:rPr>
+        <w:t xml:space="preserve">   . . . </w:t>
+      </w:r>
+    </w:p>
+    <w:p>
+      <w:pPr>
+        <w:pStyle w:val="PlainText"/>
+        <w:bidi/>
+        <w:rPr>
+          <w:rFonts w:asciiTheme="majorBidi" w:hAnsiTheme="majorBidi" w:cs="Times New Roman"/>
+          <w:sz w:val="22"/>
+          <w:szCs w:val="22"/>
+          <w:lang w:bidi="he-IL"/>
+        </w:rPr>
+      </w:pPr>
+      <w:r>
+        <w:rPr>
+          <w:rFonts w:asciiTheme="majorBidi" w:hAnsiTheme="majorBidi" w:cs="Times New Roman" w:hint="cs"/>
+          <w:sz w:val="22"/>
+          <w:szCs w:val="22"/>
+          <w:rtl/>
+          <w:lang w:bidi="he-IL"/>
+        </w:rPr>
+        <w:t>משא</w:t>
+      </w:r>
+      <w:r>
+        <w:rPr>
+          <w:rFonts w:asciiTheme="majorBidi" w:hAnsiTheme="majorBidi" w:cs="Times New Roman"/>
+          <w:sz w:val="22"/>
+          <w:szCs w:val="22"/>
+          <w:rtl/>
+          <w:lang w:bidi="he-IL"/>
+        </w:rPr>
+        <w:t>"</w:t>
+      </w:r>
+      <w:r>
+        <w:rPr>
+          <w:rFonts w:asciiTheme="majorBidi" w:hAnsiTheme="majorBidi" w:cs="Times New Roman" w:hint="cs"/>
+          <w:sz w:val="22"/>
+          <w:szCs w:val="22"/>
+          <w:rtl/>
+          <w:lang w:bidi="he-IL"/>
+        </w:rPr>
+        <w:t>כ</w:t>
+      </w:r>
+      <w:r>
+        <w:rPr>
+          <w:rFonts w:asciiTheme="majorBidi" w:hAnsiTheme="majorBidi" w:cs="Times New Roman"/>
+          <w:sz w:val="22"/>
+          <w:szCs w:val="22"/>
+          <w:rtl/>
+          <w:lang w:bidi="he-IL"/>
+        </w:rPr>
+        <w:t xml:space="preserve"> </w:t>
+      </w:r>
+      <w:r>
+        <w:rPr>
+          <w:rFonts w:asciiTheme="majorBidi" w:hAnsiTheme="majorBidi" w:cs="Times New Roman" w:hint="cs"/>
+          <w:sz w:val="22"/>
+          <w:szCs w:val="22"/>
+          <w:rtl/>
+          <w:lang w:bidi="he-IL"/>
+        </w:rPr>
+        <w:t>עכשיו</w:t>
+      </w:r>
+      <w:r>
+        <w:rPr>
+          <w:rFonts w:asciiTheme="majorBidi" w:hAnsiTheme="majorBidi" w:cs="Times New Roman"/>
+          <w:sz w:val="22"/>
+          <w:szCs w:val="22"/>
+          <w:rtl/>
+          <w:lang w:bidi="he-IL"/>
+        </w:rPr>
+        <w:t xml:space="preserve"> </w:t>
+      </w:r>
+      <w:r>
+        <w:rPr>
+          <w:rFonts w:asciiTheme="majorBidi" w:hAnsiTheme="majorBidi" w:cs="Times New Roman" w:hint="cs"/>
+          <w:sz w:val="22"/>
+          <w:szCs w:val="22"/>
+          <w:rtl/>
+          <w:lang w:bidi="he-IL"/>
+        </w:rPr>
+        <w:t>בגלות</w:t>
+      </w:r>
+      <w:r>
+        <w:rPr>
+          <w:rFonts w:asciiTheme="majorBidi" w:hAnsiTheme="majorBidi" w:cs="Times New Roman"/>
+          <w:sz w:val="22"/>
+          <w:szCs w:val="22"/>
+          <w:rtl/>
+          <w:lang w:bidi="he-IL"/>
+        </w:rPr>
+        <w:t xml:space="preserve"> </w:t>
+      </w:r>
+      <w:r>
+        <w:rPr>
+          <w:rFonts w:asciiTheme="majorBidi" w:hAnsiTheme="majorBidi" w:cs="Times New Roman" w:hint="cs"/>
+          <w:sz w:val="22"/>
+          <w:szCs w:val="22"/>
+          <w:rtl/>
+          <w:lang w:bidi="he-IL"/>
+        </w:rPr>
+        <w:t>מחיצה</w:t>
+      </w:r>
+      <w:r>
+        <w:rPr>
+          <w:rFonts w:asciiTheme="majorBidi" w:hAnsiTheme="majorBidi" w:cs="Times New Roman"/>
+          <w:sz w:val="22"/>
+          <w:szCs w:val="22"/>
+          <w:rtl/>
+          <w:lang w:bidi="he-IL"/>
+        </w:rPr>
+        <w:t xml:space="preserve"> </w:t>
+      </w:r>
+      <w:r>
+        <w:rPr>
+          <w:rFonts w:asciiTheme="majorBidi" w:hAnsiTheme="majorBidi" w:cs="Times New Roman" w:hint="cs"/>
+          <w:sz w:val="22"/>
+          <w:szCs w:val="22"/>
+          <w:rtl/>
+          <w:lang w:bidi="he-IL"/>
+        </w:rPr>
+        <w:t>של</w:t>
+      </w:r>
+      <w:r>
+        <w:rPr>
+          <w:rFonts w:asciiTheme="majorBidi" w:hAnsiTheme="majorBidi" w:cs="Times New Roman"/>
+          <w:sz w:val="22"/>
+          <w:szCs w:val="22"/>
+          <w:rtl/>
+          <w:lang w:bidi="he-IL"/>
+        </w:rPr>
+        <w:t xml:space="preserve"> </w:t>
+      </w:r>
+      <w:r>
+        <w:rPr>
+          <w:rFonts w:asciiTheme="majorBidi" w:hAnsiTheme="majorBidi" w:cs="Times New Roman" w:hint="cs"/>
+          <w:sz w:val="22"/>
+          <w:szCs w:val="22"/>
+          <w:rtl/>
+          <w:lang w:bidi="he-IL"/>
+        </w:rPr>
+        <w:t>ברזל</w:t>
+      </w:r>
+      <w:r>
+        <w:rPr>
+          <w:rFonts w:asciiTheme="majorBidi" w:hAnsiTheme="majorBidi" w:cs="Times New Roman"/>
+          <w:sz w:val="22"/>
+          <w:szCs w:val="22"/>
+          <w:rtl/>
+          <w:lang w:bidi="he-IL"/>
+        </w:rPr>
+        <w:t xml:space="preserve"> </w:t>
+      </w:r>
+      <w:r>
+        <w:rPr>
+          <w:rFonts w:asciiTheme="majorBidi" w:hAnsiTheme="majorBidi" w:cs="Times New Roman" w:hint="cs"/>
+          <w:sz w:val="22"/>
+          <w:szCs w:val="22"/>
+          <w:rtl/>
+          <w:lang w:bidi="he-IL"/>
+        </w:rPr>
+        <w:t>מפסקת</w:t>
+      </w:r>
+      <w:r>
+        <w:rPr>
+          <w:rFonts w:asciiTheme="majorBidi" w:hAnsiTheme="majorBidi" w:cs="Times New Roman"/>
+          <w:sz w:val="22"/>
+          <w:szCs w:val="22"/>
+          <w:rtl/>
+          <w:lang w:bidi="he-IL"/>
+        </w:rPr>
+        <w:t xml:space="preserve"> </w:t>
+      </w:r>
+      <w:r>
+        <w:rPr>
+          <w:rFonts w:asciiTheme="majorBidi" w:hAnsiTheme="majorBidi" w:cs="Times New Roman" w:hint="cs"/>
+          <w:sz w:val="22"/>
+          <w:szCs w:val="22"/>
+          <w:rtl/>
+          <w:lang w:bidi="he-IL"/>
+        </w:rPr>
+        <w:t>ונק</w:t>
+      </w:r>
+      <w:r>
+        <w:rPr>
+          <w:rFonts w:asciiTheme="majorBidi" w:hAnsiTheme="majorBidi" w:cs="Times New Roman"/>
+          <w:sz w:val="22"/>
+          <w:szCs w:val="22"/>
+          <w:rtl/>
+          <w:lang w:bidi="he-IL"/>
+        </w:rPr>
+        <w:t xml:space="preserve">' </w:t>
+      </w:r>
+      <w:r>
+        <w:rPr>
+          <w:rFonts w:asciiTheme="majorBidi" w:hAnsiTheme="majorBidi" w:cs="Times New Roman" w:hint="cs"/>
+          <w:sz w:val="22"/>
+          <w:szCs w:val="22"/>
+          <w:rtl/>
+          <w:lang w:bidi="he-IL"/>
+        </w:rPr>
+        <w:t>חולת</w:t>
+      </w:r>
+      <w:r>
+        <w:rPr>
+          <w:rFonts w:asciiTheme="majorBidi" w:hAnsiTheme="majorBidi" w:cs="Times New Roman"/>
+          <w:sz w:val="22"/>
+          <w:szCs w:val="22"/>
+          <w:rtl/>
+          <w:lang w:bidi="he-IL"/>
+        </w:rPr>
+        <w:t xml:space="preserve"> </w:t>
+      </w:r>
+      <w:r>
+        <w:rPr>
+          <w:rFonts w:asciiTheme="majorBidi" w:hAnsiTheme="majorBidi" w:cs="Times New Roman" w:hint="cs"/>
+          <w:sz w:val="22"/>
+          <w:szCs w:val="22"/>
+          <w:rtl/>
+          <w:lang w:bidi="he-IL"/>
+        </w:rPr>
+        <w:t>אהבה</w:t>
+      </w:r>
+      <w:r>
+        <w:rPr>
+          <w:rFonts w:asciiTheme="majorBidi" w:hAnsiTheme="majorBidi" w:cs="Times New Roman"/>
+          <w:sz w:val="22"/>
+          <w:szCs w:val="22"/>
+          <w:lang w:bidi="he-IL"/>
+        </w:rPr>
+        <w:t xml:space="preserve"> </w:t>
+      </w:r>
+      <w:r>
+        <w:rPr>
+          <w:rFonts w:asciiTheme="majorBidi" w:hAnsiTheme="majorBidi" w:cs="Times New Roman" w:hint="cs"/>
+          <w:sz w:val="22"/>
+          <w:szCs w:val="22"/>
+          <w:rtl/>
+          <w:lang w:bidi="he-IL"/>
+        </w:rPr>
+        <w:t>שנחלשו</w:t>
+      </w:r>
+      <w:r>
+        <w:rPr>
+          <w:rFonts w:asciiTheme="majorBidi" w:hAnsiTheme="majorBidi" w:cs="Times New Roman"/>
+          <w:sz w:val="22"/>
+          <w:szCs w:val="22"/>
+          <w:rtl/>
+          <w:lang w:bidi="he-IL"/>
+        </w:rPr>
+        <w:t xml:space="preserve"> </w:t>
+      </w:r>
+      <w:r>
+        <w:rPr>
+          <w:rFonts w:asciiTheme="majorBidi" w:hAnsiTheme="majorBidi" w:cs="Times New Roman" w:hint="cs"/>
+          <w:sz w:val="22"/>
+          <w:szCs w:val="22"/>
+          <w:rtl/>
+          <w:lang w:bidi="he-IL"/>
+        </w:rPr>
+        <w:t>חושי</w:t>
+      </w:r>
+      <w:r>
+        <w:rPr>
+          <w:rFonts w:asciiTheme="majorBidi" w:hAnsiTheme="majorBidi" w:cs="Times New Roman"/>
+          <w:sz w:val="22"/>
+          <w:szCs w:val="22"/>
+          <w:rtl/>
+          <w:lang w:bidi="he-IL"/>
+        </w:rPr>
+        <w:t xml:space="preserve"> </w:t>
+      </w:r>
+      <w:r>
+        <w:rPr>
+          <w:rFonts w:asciiTheme="majorBidi" w:hAnsiTheme="majorBidi" w:cs="Times New Roman" w:hint="cs"/>
+          <w:sz w:val="22"/>
+          <w:szCs w:val="22"/>
+          <w:rtl/>
+          <w:lang w:bidi="he-IL"/>
+        </w:rPr>
+        <w:t>אהבה</w:t>
+      </w:r>
+      <w:r>
+        <w:rPr>
+          <w:rFonts w:asciiTheme="majorBidi" w:hAnsiTheme="majorBidi" w:cs="Times New Roman"/>
+          <w:sz w:val="22"/>
+          <w:szCs w:val="22"/>
+          <w:rtl/>
+          <w:lang w:bidi="he-IL"/>
+        </w:rPr>
+        <w:t xml:space="preserve"> </w:t>
+      </w:r>
+      <w:r>
+        <w:rPr>
+          <w:rFonts w:asciiTheme="majorBidi" w:hAnsiTheme="majorBidi" w:cs="Times New Roman" w:hint="cs"/>
+          <w:sz w:val="22"/>
+          <w:szCs w:val="22"/>
+          <w:rtl/>
+          <w:lang w:bidi="he-IL"/>
+        </w:rPr>
+        <w:t>ואומר</w:t>
+      </w:r>
+      <w:r>
+        <w:rPr>
+          <w:rFonts w:asciiTheme="majorBidi" w:hAnsiTheme="majorBidi" w:cs="Times New Roman"/>
+          <w:sz w:val="22"/>
+          <w:szCs w:val="22"/>
+          <w:rtl/>
+          <w:lang w:bidi="he-IL"/>
+        </w:rPr>
+        <w:t xml:space="preserve"> </w:t>
+      </w:r>
+      <w:r>
+        <w:rPr>
+          <w:rFonts w:asciiTheme="majorBidi" w:hAnsiTheme="majorBidi" w:cs="Times New Roman" w:hint="cs"/>
+          <w:sz w:val="22"/>
+          <w:szCs w:val="22"/>
+          <w:rtl/>
+          <w:lang w:bidi="he-IL"/>
+        </w:rPr>
+        <w:t>על</w:t>
+      </w:r>
+      <w:r>
+        <w:rPr>
+          <w:rFonts w:asciiTheme="majorBidi" w:hAnsiTheme="majorBidi" w:cs="Times New Roman"/>
+          <w:sz w:val="22"/>
+          <w:szCs w:val="22"/>
+          <w:rtl/>
+          <w:lang w:bidi="he-IL"/>
+        </w:rPr>
+        <w:t xml:space="preserve"> </w:t>
+      </w:r>
+      <w:r>
+        <w:rPr>
+          <w:rFonts w:asciiTheme="majorBidi" w:hAnsiTheme="majorBidi" w:cs="Times New Roman" w:hint="cs"/>
+          <w:sz w:val="22"/>
+          <w:szCs w:val="22"/>
+          <w:rtl/>
+          <w:lang w:bidi="he-IL"/>
+        </w:rPr>
+        <w:t>מר</w:t>
+      </w:r>
+      <w:r>
+        <w:rPr>
+          <w:rFonts w:asciiTheme="majorBidi" w:hAnsiTheme="majorBidi" w:cs="Times New Roman"/>
+          <w:sz w:val="22"/>
+          <w:szCs w:val="22"/>
+          <w:rtl/>
+          <w:lang w:bidi="he-IL"/>
+        </w:rPr>
+        <w:t xml:space="preserve"> </w:t>
+      </w:r>
+      <w:r>
+        <w:rPr>
+          <w:rFonts w:asciiTheme="majorBidi" w:hAnsiTheme="majorBidi" w:cs="Times New Roman" w:hint="cs"/>
+          <w:sz w:val="22"/>
+          <w:szCs w:val="22"/>
+          <w:rtl/>
+          <w:lang w:bidi="he-IL"/>
+        </w:rPr>
+        <w:t>מתוק</w:t>
+      </w:r>
+    </w:p>
+    <w:p>
+      <w:pPr>
+        <w:pStyle w:val="PlainText"/>
+        <w:bidi/>
+        <w:rPr>
+          <w:rFonts w:asciiTheme="majorBidi" w:hAnsiTheme="majorBidi" w:cstheme="majorBidi"/>
+          <w:sz w:val="22"/>
+          <w:szCs w:val="22"/>
+        </w:rPr>
+      </w:pPr>
+    </w:p>
+    <w:p>
+      <w:pPr>
+        <w:ind w:left="720"/>
+        <w:rPr>
+          <w:rFonts w:asciiTheme="majorBidi" w:hAnsiTheme="majorBidi" w:cstheme="majorBidi"/>
+        </w:rPr>
+      </w:pPr>
+      <w:r>
+        <w:rPr>
+          <w:rFonts w:asciiTheme="majorBidi" w:hAnsiTheme="majorBidi" w:cstheme="majorBidi"/>
+        </w:rPr>
+        <w:t xml:space="preserve">In the temple times, when the Holy </w:t>
+      </w:r>
+      <w:proofErr w:type="gramStart"/>
+      <w:r>
+        <w:rPr>
+          <w:rFonts w:asciiTheme="majorBidi" w:hAnsiTheme="majorBidi" w:cstheme="majorBidi"/>
+        </w:rPr>
+        <w:t>One</w:t>
+      </w:r>
+      <w:proofErr w:type="gramEnd"/>
+      <w:r>
+        <w:rPr>
+          <w:rFonts w:asciiTheme="majorBidi" w:hAnsiTheme="majorBidi" w:cstheme="majorBidi"/>
+        </w:rPr>
+        <w:t xml:space="preserve"> blessed is He was with us, face to face </w:t>
+      </w:r>
+      <w:r>
+        <w:rPr>
+          <w:rFonts w:asciiTheme="majorBidi" w:hAnsiTheme="majorBidi" w:cstheme="majorBidi"/>
+        </w:rPr>
+        <w:t>without</w:t>
+      </w:r>
+      <w:r>
+        <w:rPr>
+          <w:rFonts w:asciiTheme="majorBidi" w:hAnsiTheme="majorBidi" w:cstheme="majorBidi"/>
+        </w:rPr>
+        <w:t xml:space="preserve"> any </w:t>
+      </w:r>
+      <w:r>
+        <w:rPr>
+          <w:rFonts w:asciiTheme="majorBidi" w:hAnsiTheme="majorBidi" w:cstheme="majorBidi"/>
+        </w:rPr>
+        <w:t>concealment</w:t>
+      </w:r>
+      <w:r>
+        <w:rPr>
+          <w:rFonts w:asciiTheme="majorBidi" w:hAnsiTheme="majorBidi" w:cstheme="majorBidi"/>
+        </w:rPr>
+        <w:t xml:space="preserve"> . . . However now in exile there’s an iron partition that separates</w:t>
+      </w:r>
+      <w:r>
+        <w:rPr>
+          <w:rFonts w:asciiTheme="majorBidi" w:hAnsiTheme="majorBidi" w:cstheme="majorBidi"/>
+        </w:rPr>
+        <w:t xml:space="preserve"> us</w:t>
+      </w:r>
+      <w:r>
+        <w:rPr>
+          <w:rFonts w:asciiTheme="majorBidi" w:hAnsiTheme="majorBidi" w:cstheme="majorBidi"/>
+        </w:rPr>
+        <w:t xml:space="preserve">. We are </w:t>
+      </w:r>
+      <w:proofErr w:type="gramStart"/>
+      <w:r>
+        <w:rPr>
+          <w:rFonts w:asciiTheme="majorBidi" w:hAnsiTheme="majorBidi" w:cstheme="majorBidi"/>
+        </w:rPr>
+        <w:t>love-sick</w:t>
+      </w:r>
+      <w:proofErr w:type="gramEnd"/>
+      <w:r>
+        <w:rPr>
+          <w:rFonts w:asciiTheme="majorBidi" w:hAnsiTheme="majorBidi" w:cstheme="majorBidi"/>
+        </w:rPr>
+        <w:t xml:space="preserve">, meaning our love has weakened. </w:t>
+      </w:r>
+      <w:r>
+        <w:rPr>
+          <w:rFonts w:asciiTheme="majorBidi" w:hAnsiTheme="majorBidi" w:cstheme="majorBidi"/>
+        </w:rPr>
+        <w:t xml:space="preserve">We </w:t>
+      </w:r>
+      <w:r>
+        <w:rPr>
+          <w:rFonts w:asciiTheme="majorBidi" w:hAnsiTheme="majorBidi" w:cstheme="majorBidi"/>
+        </w:rPr>
+        <w:t>exchange</w:t>
+      </w:r>
+      <w:r>
+        <w:rPr>
+          <w:rFonts w:asciiTheme="majorBidi" w:hAnsiTheme="majorBidi" w:cstheme="majorBidi"/>
+        </w:rPr>
+        <w:t xml:space="preserve"> b</w:t>
+      </w:r>
+      <w:r>
+        <w:rPr>
+          <w:rFonts w:asciiTheme="majorBidi" w:hAnsiTheme="majorBidi" w:cstheme="majorBidi"/>
+        </w:rPr>
+        <w:t>itter</w:t>
+      </w:r>
+      <w:r>
+        <w:rPr>
+          <w:rFonts w:asciiTheme="majorBidi" w:hAnsiTheme="majorBidi" w:cstheme="majorBidi"/>
+        </w:rPr>
+        <w:t xml:space="preserve"> for</w:t>
+      </w:r>
+      <w:r>
+        <w:rPr>
+          <w:rFonts w:asciiTheme="majorBidi" w:hAnsiTheme="majorBidi" w:cstheme="majorBidi"/>
+        </w:rPr>
+        <w:t xml:space="preserve"> sweet.</w:t>
+      </w:r>
+      <w:r>
+        <w:rPr>
+          <w:rFonts w:asciiTheme="majorBidi" w:hAnsiTheme="majorBidi" w:cstheme="majorBidi"/>
+        </w:rPr>
+        <w:t xml:space="preserve">  </w:t>
+      </w:r>
+    </w:p>
+    <w:p>
+      <w:pPr>
+        <w:bidi/>
+        <w:spacing w:after="0"/>
+        <w:ind w:left="720"/>
+        <w:rPr>
+          <w:rFonts w:asciiTheme="majorBidi" w:hAnsiTheme="majorBidi" w:cs="Times New Roman"/>
+          <w:lang w:bidi="he-IL"/>
+        </w:rPr>
+      </w:pPr>
+      <w:r>
+        <w:rPr>
+          <w:rFonts w:asciiTheme="majorBidi" w:hAnsiTheme="majorBidi" w:cs="Times New Roman" w:hint="cs"/>
+          <w:rtl/>
+          <w:lang w:bidi="he-IL"/>
+        </w:rPr>
+        <w:t>כעת</w:t>
+      </w:r>
+      <w:r>
+        <w:rPr>
+          <w:rFonts w:asciiTheme="majorBidi" w:hAnsiTheme="majorBidi" w:cs="Times New Roman"/>
+          <w:rtl/>
+          <w:lang w:bidi="he-IL"/>
+        </w:rPr>
+        <w:t xml:space="preserve"> </w:t>
+      </w:r>
+      <w:r>
+        <w:rPr>
+          <w:rFonts w:asciiTheme="majorBidi" w:hAnsiTheme="majorBidi" w:cs="Times New Roman" w:hint="cs"/>
+          <w:rtl/>
+          <w:lang w:bidi="he-IL"/>
+        </w:rPr>
+        <w:t>בגלות</w:t>
+      </w:r>
+      <w:r>
+        <w:rPr>
+          <w:rFonts w:asciiTheme="majorBidi" w:hAnsiTheme="majorBidi" w:cs="Times New Roman"/>
+          <w:rtl/>
+          <w:lang w:bidi="he-IL"/>
+        </w:rPr>
+        <w:t xml:space="preserve"> </w:t>
+      </w:r>
+      <w:r>
+        <w:rPr>
+          <w:rFonts w:asciiTheme="majorBidi" w:hAnsiTheme="majorBidi" w:cs="Times New Roman" w:hint="cs"/>
+          <w:rtl/>
+          <w:lang w:bidi="he-IL"/>
+        </w:rPr>
+        <w:t>מחמת</w:t>
+      </w:r>
+      <w:r>
+        <w:rPr>
+          <w:rFonts w:asciiTheme="majorBidi" w:hAnsiTheme="majorBidi" w:cs="Times New Roman"/>
+          <w:rtl/>
+          <w:lang w:bidi="he-IL"/>
+        </w:rPr>
+        <w:t xml:space="preserve"> </w:t>
+      </w:r>
+      <w:r>
+        <w:rPr>
+          <w:rFonts w:asciiTheme="majorBidi" w:hAnsiTheme="majorBidi" w:cs="Times New Roman" w:hint="cs"/>
+          <w:rtl/>
+          <w:lang w:bidi="he-IL"/>
+        </w:rPr>
+        <w:t>כי</w:t>
+      </w:r>
+      <w:r>
+        <w:rPr>
+          <w:rFonts w:asciiTheme="majorBidi" w:hAnsiTheme="majorBidi" w:cs="Times New Roman"/>
+          <w:rtl/>
+          <w:lang w:bidi="he-IL"/>
+        </w:rPr>
+        <w:t xml:space="preserve"> </w:t>
+      </w:r>
+      <w:r>
+        <w:rPr>
+          <w:rFonts w:asciiTheme="majorBidi" w:hAnsiTheme="majorBidi" w:cs="Times New Roman" w:hint="cs"/>
+          <w:rtl/>
+          <w:lang w:bidi="he-IL"/>
+        </w:rPr>
+        <w:t>הלב</w:t>
+      </w:r>
+      <w:r>
+        <w:rPr>
+          <w:rFonts w:asciiTheme="majorBidi" w:hAnsiTheme="majorBidi" w:cs="Times New Roman"/>
+          <w:rtl/>
+          <w:lang w:bidi="he-IL"/>
+        </w:rPr>
+        <w:t xml:space="preserve"> </w:t>
+      </w:r>
+      <w:r>
+        <w:rPr>
+          <w:rFonts w:asciiTheme="majorBidi" w:hAnsiTheme="majorBidi" w:cs="Times New Roman" w:hint="cs"/>
+          <w:rtl/>
+          <w:lang w:bidi="he-IL"/>
+        </w:rPr>
+        <w:t>מטומטמת</w:t>
+      </w:r>
+      <w:r>
+        <w:rPr>
+          <w:rFonts w:asciiTheme="majorBidi" w:hAnsiTheme="majorBidi" w:cs="Times New Roman"/>
+          <w:rtl/>
+          <w:lang w:bidi="he-IL"/>
+        </w:rPr>
+        <w:t xml:space="preserve"> </w:t>
+      </w:r>
+      <w:r>
+        <w:rPr>
+          <w:rFonts w:asciiTheme="majorBidi" w:hAnsiTheme="majorBidi" w:cs="Times New Roman" w:hint="cs"/>
+          <w:rtl/>
+          <w:lang w:bidi="he-IL"/>
+        </w:rPr>
+        <w:t>אין</w:t>
+      </w:r>
+      <w:r>
+        <w:rPr>
+          <w:rFonts w:asciiTheme="majorBidi" w:hAnsiTheme="majorBidi" w:cs="Times New Roman"/>
+          <w:rtl/>
+          <w:lang w:bidi="he-IL"/>
+        </w:rPr>
+        <w:t xml:space="preserve"> </w:t>
+      </w:r>
+      <w:r>
+        <w:rPr>
+          <w:rFonts w:asciiTheme="majorBidi" w:hAnsiTheme="majorBidi" w:cs="Times New Roman" w:hint="cs"/>
+          <w:rtl/>
+          <w:lang w:bidi="he-IL"/>
+        </w:rPr>
+        <w:t>המח</w:t>
+      </w:r>
+      <w:r>
+        <w:rPr>
+          <w:rFonts w:asciiTheme="majorBidi" w:hAnsiTheme="majorBidi" w:cs="Times New Roman"/>
+          <w:rtl/>
+          <w:lang w:bidi="he-IL"/>
+        </w:rPr>
+        <w:t xml:space="preserve"> </w:t>
+      </w:r>
+      <w:r>
+        <w:rPr>
+          <w:rFonts w:asciiTheme="majorBidi" w:hAnsiTheme="majorBidi" w:cs="Times New Roman" w:hint="cs"/>
+          <w:rtl/>
+          <w:lang w:bidi="he-IL"/>
+        </w:rPr>
+        <w:t>שליט</w:t>
+      </w:r>
+      <w:r>
+        <w:rPr>
+          <w:rFonts w:asciiTheme="majorBidi" w:hAnsiTheme="majorBidi" w:cs="Times New Roman"/>
+          <w:rtl/>
+          <w:lang w:bidi="he-IL"/>
+        </w:rPr>
+        <w:t xml:space="preserve"> </w:t>
+      </w:r>
+      <w:r>
+        <w:rPr>
+          <w:rFonts w:asciiTheme="majorBidi" w:hAnsiTheme="majorBidi" w:cs="Times New Roman" w:hint="cs"/>
+          <w:rtl/>
+          <w:lang w:bidi="he-IL"/>
+        </w:rPr>
+        <w:t>עלי</w:t>
+      </w:r>
+      <w:r>
+        <w:rPr>
+          <w:rFonts w:asciiTheme="majorBidi" w:hAnsiTheme="majorBidi" w:cs="Times New Roman"/>
+          <w:rtl/>
+          <w:lang w:bidi="he-IL"/>
+        </w:rPr>
+        <w:t xml:space="preserve">' </w:t>
+      </w:r>
+      <w:r>
+        <w:rPr>
+          <w:rFonts w:asciiTheme="majorBidi" w:hAnsiTheme="majorBidi" w:cs="Times New Roman" w:hint="cs"/>
+          <w:rtl/>
+          <w:lang w:bidi="he-IL"/>
+        </w:rPr>
+        <w:t>כ</w:t>
+      </w:r>
+      <w:r>
+        <w:rPr>
+          <w:rFonts w:asciiTheme="majorBidi" w:hAnsiTheme="majorBidi" w:cs="Times New Roman"/>
+          <w:rtl/>
+          <w:lang w:bidi="he-IL"/>
+        </w:rPr>
+        <w:t>"</w:t>
+      </w:r>
+      <w:r>
+        <w:rPr>
+          <w:rFonts w:asciiTheme="majorBidi" w:hAnsiTheme="majorBidi" w:cs="Times New Roman" w:hint="cs"/>
+          <w:rtl/>
+          <w:lang w:bidi="he-IL"/>
+        </w:rPr>
+        <w:t>כ</w:t>
+      </w:r>
+      <w:r>
+        <w:rPr>
+          <w:rFonts w:asciiTheme="majorBidi" w:hAnsiTheme="majorBidi" w:cs="Times New Roman"/>
+          <w:lang w:bidi="he-IL"/>
+        </w:rPr>
+        <w:t xml:space="preserve"> </w:t>
+      </w:r>
+    </w:p>
+    <w:p>
+      <w:pPr>
+        <w:bidi/>
+        <w:ind w:left="720"/>
+        <w:rPr>
+          <w:rFonts w:asciiTheme="majorBidi" w:hAnsiTheme="majorBidi" w:cstheme="majorBidi"/>
+        </w:rPr>
+      </w:pPr>
+      <w:r>
+        <w:rPr>
+          <w:rFonts w:asciiTheme="majorBidi" w:hAnsiTheme="majorBidi" w:cs="Times New Roman" w:hint="cs"/>
+          <w:rtl/>
+          <w:lang w:bidi="he-IL"/>
+        </w:rPr>
+        <w:t>כי</w:t>
+      </w:r>
+      <w:r>
+        <w:rPr>
+          <w:rFonts w:asciiTheme="majorBidi" w:hAnsiTheme="majorBidi" w:cs="Times New Roman"/>
+          <w:rtl/>
+          <w:lang w:bidi="he-IL"/>
+        </w:rPr>
+        <w:t xml:space="preserve"> </w:t>
+      </w:r>
+      <w:r>
+        <w:rPr>
+          <w:rFonts w:asciiTheme="majorBidi" w:hAnsiTheme="majorBidi" w:cs="Times New Roman" w:hint="cs"/>
+          <w:rtl/>
+          <w:lang w:bidi="he-IL"/>
+        </w:rPr>
+        <w:t>עבירה</w:t>
+      </w:r>
+      <w:r>
+        <w:rPr>
+          <w:rFonts w:asciiTheme="majorBidi" w:hAnsiTheme="majorBidi" w:cs="Times New Roman"/>
+          <w:rtl/>
+          <w:lang w:bidi="he-IL"/>
+        </w:rPr>
+        <w:t xml:space="preserve"> </w:t>
+      </w:r>
+      <w:r>
+        <w:rPr>
+          <w:rFonts w:asciiTheme="majorBidi" w:hAnsiTheme="majorBidi" w:cs="Times New Roman" w:hint="cs"/>
+          <w:rtl/>
+          <w:lang w:bidi="he-IL"/>
+        </w:rPr>
+        <w:t>מטמטמת</w:t>
+      </w:r>
+      <w:r>
+        <w:rPr>
+          <w:rFonts w:asciiTheme="majorBidi" w:hAnsiTheme="majorBidi" w:cs="Times New Roman"/>
+          <w:rtl/>
+          <w:lang w:bidi="he-IL"/>
+        </w:rPr>
+        <w:t xml:space="preserve"> </w:t>
+      </w:r>
+      <w:r>
+        <w:rPr>
+          <w:rFonts w:asciiTheme="majorBidi" w:hAnsiTheme="majorBidi" w:cs="Times New Roman" w:hint="cs"/>
+          <w:rtl/>
+          <w:lang w:bidi="he-IL"/>
+        </w:rPr>
+        <w:t>לבו</w:t>
+      </w:r>
+      <w:r>
+        <w:rPr>
+          <w:rFonts w:asciiTheme="majorBidi" w:hAnsiTheme="majorBidi" w:cs="Times New Roman"/>
+          <w:rtl/>
+          <w:lang w:bidi="he-IL"/>
+        </w:rPr>
+        <w:t xml:space="preserve"> </w:t>
+      </w:r>
+      <w:r>
+        <w:rPr>
+          <w:rFonts w:asciiTheme="majorBidi" w:hAnsiTheme="majorBidi" w:cs="Times New Roman" w:hint="cs"/>
+          <w:rtl/>
+          <w:lang w:bidi="he-IL"/>
+        </w:rPr>
+        <w:t>שלאדם</w:t>
+      </w:r>
+      <w:r>
+        <w:rPr>
+          <w:rFonts w:asciiTheme="majorBidi" w:hAnsiTheme="majorBidi" w:cs="Times New Roman"/>
+          <w:rtl/>
+          <w:lang w:bidi="he-IL"/>
+        </w:rPr>
+        <w:t xml:space="preserve"> </w:t>
+      </w:r>
+      <w:r>
+        <w:rPr>
+          <w:rFonts w:asciiTheme="majorBidi" w:hAnsiTheme="majorBidi" w:cs="Times New Roman" w:hint="cs"/>
+          <w:rtl/>
+          <w:lang w:bidi="he-IL"/>
+        </w:rPr>
+        <w:t>ונקרא</w:t>
+      </w:r>
+      <w:r>
+        <w:rPr>
+          <w:rFonts w:asciiTheme="majorBidi" w:hAnsiTheme="majorBidi" w:cs="Times New Roman"/>
+          <w:rtl/>
+          <w:lang w:bidi="he-IL"/>
+        </w:rPr>
+        <w:t xml:space="preserve"> </w:t>
+      </w:r>
+      <w:r>
+        <w:rPr>
+          <w:rFonts w:asciiTheme="majorBidi" w:hAnsiTheme="majorBidi" w:cs="Times New Roman" w:hint="cs"/>
+          <w:rtl/>
+          <w:lang w:bidi="he-IL"/>
+        </w:rPr>
+        <w:t>לב</w:t>
+      </w:r>
+      <w:r>
+        <w:rPr>
+          <w:rFonts w:asciiTheme="majorBidi" w:hAnsiTheme="majorBidi" w:cs="Times New Roman"/>
+          <w:rtl/>
+          <w:lang w:bidi="he-IL"/>
+        </w:rPr>
+        <w:t xml:space="preserve"> </w:t>
+      </w:r>
+      <w:r>
+        <w:rPr>
+          <w:rFonts w:asciiTheme="majorBidi" w:hAnsiTheme="majorBidi" w:cs="Times New Roman" w:hint="cs"/>
+          <w:rtl/>
+          <w:lang w:bidi="he-IL"/>
+        </w:rPr>
+        <w:t>האבן</w:t>
+      </w:r>
+    </w:p>
+    <w:p>
+      <w:pPr>
+        <w:ind w:left="720"/>
+        <w:rPr>
+          <w:rFonts w:asciiTheme="majorBidi" w:hAnsiTheme="majorBidi" w:cstheme="majorBidi"/>
+        </w:rPr>
+      </w:pPr>
+      <w:r>
+        <w:rPr>
+          <w:rFonts w:asciiTheme="majorBidi" w:hAnsiTheme="majorBidi" w:cstheme="majorBidi"/>
+        </w:rPr>
+        <w:t>Now in exile the heart is closed, the mind can hardly control it. Sin has shut down his heart and it’s called a heart of stone.</w:t>
+      </w:r>
+    </w:p>
+    <w:p>
+      <w:pPr>
+        <w:ind w:left="720"/>
+        <w:rPr>
+          <w:rFonts w:asciiTheme="majorBidi" w:hAnsiTheme="majorBidi" w:cstheme="majorBidi"/>
+        </w:rPr>
+      </w:pPr>
+    </w:p>
+    <w:p>
+      <w:pPr>
+        <w:ind w:left="720"/>
+        <w:rPr>
+          <w:rFonts w:asciiTheme="majorBidi" w:hAnsiTheme="majorBidi" w:cstheme="majorBidi"/>
+        </w:rPr>
+      </w:pPr>
+    </w:p>
+    <w:p>
+      <w:pPr>
+        <w:rPr>
+          <w:rFonts w:asciiTheme="majorBidi" w:hAnsiTheme="majorBidi" w:cstheme="majorBidi"/>
+        </w:rPr>
+      </w:pPr>
+      <w:r>
+        <w:rPr>
+          <w:rFonts w:asciiTheme="majorBidi" w:hAnsiTheme="majorBidi" w:cstheme="majorBidi"/>
+        </w:rPr>
+        <w:t xml:space="preserve">The organization of the first three chapters of </w:t>
+      </w:r>
+      <w:proofErr w:type="spellStart"/>
+      <w:r>
+        <w:rPr>
+          <w:rFonts w:asciiTheme="majorBidi" w:hAnsiTheme="majorBidi" w:cstheme="majorBidi"/>
+        </w:rPr>
+        <w:t>Orot</w:t>
+      </w:r>
+      <w:proofErr w:type="spellEnd"/>
+      <w:r>
+        <w:rPr>
+          <w:rFonts w:asciiTheme="majorBidi" w:hAnsiTheme="majorBidi" w:cstheme="majorBidi"/>
+        </w:rPr>
+        <w:t xml:space="preserve"> </w:t>
+      </w:r>
+      <w:proofErr w:type="spellStart"/>
+      <w:r>
+        <w:rPr>
+          <w:rFonts w:asciiTheme="majorBidi" w:hAnsiTheme="majorBidi" w:cstheme="majorBidi"/>
+        </w:rPr>
+        <w:t>Hateshuva</w:t>
+      </w:r>
+      <w:proofErr w:type="spellEnd"/>
+      <w:r>
+        <w:rPr>
+          <w:rFonts w:asciiTheme="majorBidi" w:hAnsiTheme="majorBidi" w:cstheme="majorBidi"/>
+        </w:rPr>
+        <w:t xml:space="preserve"> also has a </w:t>
+      </w:r>
+      <w:r>
+        <w:rPr>
+          <w:rFonts w:asciiTheme="majorBidi" w:hAnsiTheme="majorBidi" w:cstheme="majorBidi"/>
+        </w:rPr>
+        <w:t>connection</w:t>
+      </w:r>
+      <w:r>
+        <w:rPr>
+          <w:rFonts w:asciiTheme="majorBidi" w:hAnsiTheme="majorBidi" w:cstheme="majorBidi"/>
+        </w:rPr>
+        <w:t xml:space="preserve"> to </w:t>
+      </w:r>
+      <w:r>
+        <w:rPr>
+          <w:rFonts w:asciiTheme="majorBidi" w:hAnsiTheme="majorBidi" w:cstheme="majorBidi"/>
+        </w:rPr>
+        <w:t>a concept that is referenced frequently in</w:t>
+      </w:r>
+      <w:r>
+        <w:rPr>
+          <w:rFonts w:asciiTheme="majorBidi" w:hAnsiTheme="majorBidi" w:cstheme="majorBidi"/>
+        </w:rPr>
+        <w:t xml:space="preserve"> </w:t>
+      </w:r>
+      <w:proofErr w:type="spellStart"/>
+      <w:r>
+        <w:rPr>
+          <w:rFonts w:asciiTheme="majorBidi" w:hAnsiTheme="majorBidi" w:cstheme="majorBidi"/>
+        </w:rPr>
+        <w:t>Likute</w:t>
+      </w:r>
+      <w:proofErr w:type="spellEnd"/>
+      <w:r>
+        <w:rPr>
+          <w:rFonts w:asciiTheme="majorBidi" w:hAnsiTheme="majorBidi" w:cstheme="majorBidi"/>
+        </w:rPr>
+        <w:t xml:space="preserve"> Torah. I’m referring to the description of the creation in terms </w:t>
+      </w:r>
+      <w:r>
+        <w:rPr>
+          <w:rFonts w:asciiTheme="majorBidi" w:hAnsiTheme="majorBidi" w:cstheme="majorBidi"/>
+        </w:rPr>
+        <w:t xml:space="preserve">of </w:t>
+      </w:r>
+      <w:r>
+        <w:rPr>
+          <w:rFonts w:asciiTheme="majorBidi" w:hAnsiTheme="majorBidi" w:cstheme="majorBidi"/>
+          <w:rtl/>
+          <w:lang w:bidi="he-IL"/>
+        </w:rPr>
+        <w:t>עולם</w:t>
+      </w:r>
+      <w:r>
+        <w:rPr>
+          <w:rFonts w:asciiTheme="majorBidi" w:hAnsiTheme="majorBidi" w:cstheme="majorBidi"/>
+          <w:rtl/>
+          <w:lang w:bidi="he-IL"/>
+        </w:rPr>
+        <w:t xml:space="preserve"> </w:t>
+      </w:r>
+      <w:r>
+        <w:rPr>
+          <w:rFonts w:asciiTheme="majorBidi" w:hAnsiTheme="majorBidi" w:cstheme="majorBidi" w:hint="cs"/>
+          <w:rtl/>
+          <w:lang w:bidi="he-IL"/>
+        </w:rPr>
+        <w:t>שנה</w:t>
+      </w:r>
+      <w:r>
+        <w:rPr>
+          <w:rFonts w:asciiTheme="majorBidi" w:hAnsiTheme="majorBidi" w:cstheme="majorBidi"/>
+          <w:rtl/>
+          <w:lang w:bidi="he-IL"/>
+        </w:rPr>
+        <w:t xml:space="preserve"> </w:t>
+      </w:r>
+      <w:r>
+        <w:rPr>
+          <w:rFonts w:asciiTheme="majorBidi" w:hAnsiTheme="majorBidi" w:cstheme="majorBidi" w:hint="cs"/>
+          <w:rtl/>
+          <w:lang w:bidi="he-IL"/>
+        </w:rPr>
+        <w:t>ונפש</w:t>
+      </w:r>
+      <w:r>
+        <w:rPr>
+          <w:rFonts w:asciiTheme="majorBidi" w:hAnsiTheme="majorBidi" w:cstheme="majorBidi"/>
+        </w:rPr>
+        <w:t>, (</w:t>
+      </w:r>
+      <w:r>
+        <w:rPr>
+          <w:rFonts w:asciiTheme="majorBidi" w:hAnsiTheme="majorBidi" w:cstheme="majorBidi"/>
+        </w:rPr>
+        <w:t xml:space="preserve">from </w:t>
+      </w:r>
+      <w:proofErr w:type="spellStart"/>
+      <w:r>
+        <w:rPr>
+          <w:rFonts w:asciiTheme="majorBidi" w:hAnsiTheme="majorBidi" w:cstheme="majorBidi"/>
+        </w:rPr>
+        <w:t>Sefer</w:t>
+      </w:r>
+      <w:proofErr w:type="spellEnd"/>
+      <w:r>
+        <w:rPr>
+          <w:rFonts w:asciiTheme="majorBidi" w:hAnsiTheme="majorBidi" w:cstheme="majorBidi"/>
+        </w:rPr>
+        <w:t xml:space="preserve"> </w:t>
+      </w:r>
+      <w:proofErr w:type="spellStart"/>
+      <w:r>
+        <w:rPr>
+          <w:rFonts w:asciiTheme="majorBidi" w:hAnsiTheme="majorBidi" w:cstheme="majorBidi"/>
+        </w:rPr>
+        <w:t>Yetzirah</w:t>
+      </w:r>
+      <w:proofErr w:type="spellEnd"/>
+      <w:r>
+        <w:rPr>
+          <w:rFonts w:asciiTheme="majorBidi" w:hAnsiTheme="majorBidi" w:cstheme="majorBidi"/>
+        </w:rPr>
+        <w:t>)</w:t>
+      </w:r>
+      <w:r>
+        <w:rPr>
+          <w:rFonts w:asciiTheme="majorBidi" w:hAnsiTheme="majorBidi" w:cstheme="majorBidi"/>
+        </w:rPr>
+        <w:t>.</w:t>
+      </w:r>
+    </w:p>
+    <w:p>
+      <w:pPr>
         <w:rPr>
           <w:rFonts w:asciiTheme="majorBidi" w:hAnsiTheme="majorBidi" w:cstheme="majorBidi"/>
         </w:rPr>
@@ -270,14 +2243,7 @@
           <w:rFonts w:asciiTheme="majorBidi" w:hAnsiTheme="majorBidi" w:cstheme="majorBidi"/>
           <w:lang w:bidi="he-IL"/>
         </w:rPr>
-        <w:t>)</w:t>
-      </w:r>
-      <w:r>
-        <w:rPr>
-          <w:rFonts w:asciiTheme="majorBidi" w:hAnsiTheme="majorBidi" w:cstheme="majorBidi"/>
-          <w:lang w:bidi="he-IL"/>
-        </w:rPr>
-        <w:t xml:space="preserve">. </w:t>
+        <w:t xml:space="preserve">). </w:t>
       </w:r>
       <w:r>
         <w:rPr>
@@ -319,6 +2285,7 @@
         <w:rPr>
           <w:rFonts w:asciiTheme="majorBidi" w:hAnsiTheme="majorBidi" w:cstheme="majorBidi"/>
         </w:rPr>
+        <w:lastRenderedPageBreak/>
         <w:t>specific</w:t>
       </w:r>
       <w:r>
@@ -686,6 +2653,34 @@
       <w:lang w:bidi="he-IL"/>
     </w:rPr>
   </w:style>
+  <w:style w:type="paragraph" w:styleId="PlainText">
+    <w:name w:val="Plain Text"/>
+    <w:basedOn w:val="Normal"/>
+    <w:link w:val="PlainTextChar"/>
+    <w:uiPriority w:val="99"/>
+    <w:unhideWhenUsed/>
+    <w:rsid w:val="005C643E"/>
+    <w:pPr>
+      <w:spacing w:after="0" w:line="240" w:lineRule="auto"/>
+    </w:pPr>
+    <w:rPr>
+      <w:rFonts w:ascii="Consolas" w:hAnsi="Consolas"/>
+      <w:sz w:val="21"/>
+      <w:szCs w:val="21"/>
+    </w:rPr>
+  </w:style>
+  <w:style w:type="character" w:customStyle="1" w:styleId="PlainTextChar">
+    <w:name w:val="Plain Text Char"/>
+    <w:basedOn w:val="DefaultParagraphFont"/>
+    <w:link w:val="PlainText"/>
+    <w:uiPriority w:val="99"/>
+    <w:rsid w:val="005C643E"/>
+    <w:rPr>
+      <w:rFonts w:ascii="Consolas" w:hAnsi="Consolas"/>
+      <w:sz w:val="21"/>
+      <w:szCs w:val="21"/>
+    </w:rPr>
+  </w:style>
 </w:styles>
 </file>
 
@@ -911,6 +2906,34 @@
       <w:sz w:val="48"/>
       <w:szCs w:val="48"/>
       <w:lang w:bidi="he-IL"/>
+    </w:rPr>
+  </w:style>
+  <w:style w:type="paragraph" w:styleId="PlainText">
+    <w:name w:val="Plain Text"/>
+    <w:basedOn w:val="Normal"/>
+    <w:link w:val="PlainTextChar"/>
+    <w:uiPriority w:val="99"/>
+    <w:unhideWhenUsed/>
+    <w:rsid w:val="005C643E"/>
+    <w:pPr>
+      <w:spacing w:after="0" w:line="240" w:lineRule="auto"/>
+    </w:pPr>
+    <w:rPr>
+      <w:rFonts w:ascii="Consolas" w:hAnsi="Consolas"/>
+      <w:sz w:val="21"/>
+      <w:szCs w:val="21"/>
+    </w:rPr>
+  </w:style>
+  <w:style w:type="character" w:customStyle="1" w:styleId="PlainTextChar">
+    <w:name w:val="Plain Text Char"/>
+    <w:basedOn w:val="DefaultParagraphFont"/>
+    <w:link w:val="PlainText"/>
+    <w:uiPriority w:val="99"/>
+    <w:rsid w:val="005C643E"/>
+    <w:rPr>
+      <w:rFonts w:ascii="Consolas" w:hAnsi="Consolas"/>
+      <w:sz w:val="21"/>
+      <w:szCs w:val="21"/>
     </w:rPr>
   </w:style>
 </w:styles>

</xml_diff>

<commit_message>
again additions in the hosafa doc
</commit_message>
<xml_diff>
--- a/hosafa.docx
+++ b/hosafa.docx
@@ -176,7 +176,7 @@
         <w:bidi/>
         <w:ind w:left="720"/>
         <w:rPr>
-          <w:rFonts w:asciiTheme="majorBidi" w:hAnsiTheme="majorBidi" w:cstheme="majorBidi"/>
+          <w:rFonts w:asciiTheme="majorBidi" w:hAnsiTheme="majorBidi" w:cs="Times New Roman"/>
           <w:sz w:val="22"/>
           <w:szCs w:val="22"/>
           <w:lang w:bidi="he-IL"/>
@@ -184,55 +184,741 @@
       </w:pPr>
       <w:r>
         <w:rPr>
-          <w:rFonts w:asciiTheme="majorBidi" w:hAnsiTheme="majorBidi" w:cstheme="majorBidi"/>
-          <w:sz w:val="22"/>
-          <w:szCs w:val="22"/>
-          <w:rtl/>
-        </w:rPr>
-        <w:t>וישנה עוד הרגשת תשובה</w:t>
-      </w:r>
-      <w:r>
-        <w:rPr>
-          <w:rFonts w:asciiTheme="majorBidi" w:hAnsiTheme="majorBidi" w:cstheme="majorBidi"/>
-          <w:sz w:val="22"/>
-          <w:szCs w:val="22"/>
-        </w:rPr>
-        <w:t xml:space="preserve"> </w:t>
-      </w:r>
-      <w:r>
-        <w:rPr>
-          <w:rFonts w:asciiTheme="majorBidi" w:hAnsiTheme="majorBidi" w:cstheme="majorBidi"/>
-          <w:sz w:val="22"/>
-          <w:szCs w:val="22"/>
-          <w:rtl/>
-        </w:rPr>
-        <w:t>סתמית כללית</w:t>
-      </w:r>
-      <w:r>
-        <w:rPr>
-          <w:rFonts w:asciiTheme="majorBidi" w:hAnsiTheme="majorBidi" w:cstheme="majorBidi"/>
-          <w:sz w:val="22"/>
-          <w:szCs w:val="22"/>
+          <w:rFonts w:asciiTheme="majorBidi" w:hAnsiTheme="majorBidi" w:cs="Times New Roman" w:hint="cs"/>
+          <w:sz w:val="22"/>
+          <w:szCs w:val="22"/>
+          <w:rtl/>
+          <w:lang w:bidi="he-IL"/>
+        </w:rPr>
+        <w:t>וישנה</w:t>
+      </w:r>
+      <w:r>
+        <w:rPr>
+          <w:rFonts w:asciiTheme="majorBidi" w:hAnsiTheme="majorBidi" w:cs="Times New Roman"/>
+          <w:sz w:val="22"/>
+          <w:szCs w:val="22"/>
+          <w:rtl/>
+          <w:lang w:bidi="he-IL"/>
+        </w:rPr>
+        <w:t xml:space="preserve"> </w:t>
+      </w:r>
+      <w:r>
+        <w:rPr>
+          <w:rFonts w:asciiTheme="majorBidi" w:hAnsiTheme="majorBidi" w:cs="Times New Roman" w:hint="cs"/>
+          <w:sz w:val="22"/>
+          <w:szCs w:val="22"/>
+          <w:rtl/>
+          <w:lang w:bidi="he-IL"/>
+        </w:rPr>
+        <w:t>עוד</w:t>
+      </w:r>
+      <w:r>
+        <w:rPr>
+          <w:rFonts w:asciiTheme="majorBidi" w:hAnsiTheme="majorBidi" w:cs="Times New Roman"/>
+          <w:sz w:val="22"/>
+          <w:szCs w:val="22"/>
+          <w:rtl/>
+          <w:lang w:bidi="he-IL"/>
+        </w:rPr>
+        <w:t xml:space="preserve"> </w:t>
+      </w:r>
+      <w:r>
+        <w:rPr>
+          <w:rFonts w:asciiTheme="majorBidi" w:hAnsiTheme="majorBidi" w:cs="Times New Roman" w:hint="cs"/>
+          <w:sz w:val="22"/>
+          <w:szCs w:val="22"/>
+          <w:rtl/>
+          <w:lang w:bidi="he-IL"/>
+        </w:rPr>
+        <w:t>הרגשת</w:t>
+      </w:r>
+      <w:r>
+        <w:rPr>
+          <w:rFonts w:asciiTheme="majorBidi" w:hAnsiTheme="majorBidi" w:cs="Times New Roman"/>
+          <w:sz w:val="22"/>
+          <w:szCs w:val="22"/>
+          <w:rtl/>
+          <w:lang w:bidi="he-IL"/>
+        </w:rPr>
+        <w:t xml:space="preserve"> </w:t>
+      </w:r>
+      <w:r>
+        <w:rPr>
+          <w:rFonts w:asciiTheme="majorBidi" w:hAnsiTheme="majorBidi" w:cs="Times New Roman" w:hint="cs"/>
+          <w:sz w:val="22"/>
+          <w:szCs w:val="22"/>
+          <w:rtl/>
+          <w:lang w:bidi="he-IL"/>
+        </w:rPr>
+        <w:t>תשובה</w:t>
+      </w:r>
+      <w:r>
+        <w:rPr>
+          <w:rFonts w:asciiTheme="majorBidi" w:hAnsiTheme="majorBidi" w:cs="Times New Roman"/>
+          <w:sz w:val="22"/>
+          <w:szCs w:val="22"/>
+          <w:rtl/>
+          <w:lang w:bidi="he-IL"/>
+        </w:rPr>
+        <w:t xml:space="preserve"> </w:t>
+      </w:r>
+      <w:r>
+        <w:rPr>
+          <w:rFonts w:asciiTheme="majorBidi" w:hAnsiTheme="majorBidi" w:cs="Times New Roman" w:hint="cs"/>
+          <w:sz w:val="22"/>
+          <w:szCs w:val="22"/>
+          <w:rtl/>
+          <w:lang w:bidi="he-IL"/>
+        </w:rPr>
+        <w:t>סתמית</w:t>
+      </w:r>
+      <w:r>
+        <w:rPr>
+          <w:rFonts w:asciiTheme="majorBidi" w:hAnsiTheme="majorBidi" w:cs="Times New Roman"/>
+          <w:sz w:val="22"/>
+          <w:szCs w:val="22"/>
+          <w:rtl/>
+          <w:lang w:bidi="he-IL"/>
+        </w:rPr>
+        <w:t xml:space="preserve"> </w:t>
+      </w:r>
+      <w:r>
+        <w:rPr>
+          <w:rFonts w:asciiTheme="majorBidi" w:hAnsiTheme="majorBidi" w:cs="Times New Roman" w:hint="cs"/>
+          <w:sz w:val="22"/>
+          <w:szCs w:val="22"/>
+          <w:rtl/>
+          <w:lang w:bidi="he-IL"/>
+        </w:rPr>
+        <w:t>כללית</w:t>
+      </w:r>
+      <w:r>
+        <w:rPr>
+          <w:rFonts w:asciiTheme="majorBidi" w:hAnsiTheme="majorBidi" w:cs="Times New Roman"/>
+          <w:sz w:val="22"/>
+          <w:szCs w:val="22"/>
+          <w:rtl/>
+          <w:lang w:bidi="he-IL"/>
         </w:rPr>
         <w:t xml:space="preserve">. </w:t>
       </w:r>
       <w:r>
         <w:rPr>
-          <w:rFonts w:asciiTheme="majorBidi" w:hAnsiTheme="majorBidi" w:cstheme="majorBidi"/>
-          <w:sz w:val="22"/>
-          <w:szCs w:val="22"/>
-          <w:rtl/>
-        </w:rPr>
-        <w:t>אין חטא או חטאים של עבר עולים על לבו, אבל ככלל הוא מרגיש בקרבו שהוא מדוכא מאד, שהוא מלא עון, שאין אור ד' מאיר עליו. אין רוח נדיבה בקרבו, לבו אטום</w:t>
-      </w:r>
-      <w:bookmarkStart w:id="0" w:name="_GoBack"/>
-      <w:bookmarkEnd w:id="0"/>
+          <w:rFonts w:asciiTheme="majorBidi" w:hAnsiTheme="majorBidi" w:cs="Times New Roman" w:hint="cs"/>
+          <w:sz w:val="22"/>
+          <w:szCs w:val="22"/>
+          <w:rtl/>
+          <w:lang w:bidi="he-IL"/>
+        </w:rPr>
+        <w:t>אין</w:t>
+      </w:r>
+      <w:r>
+        <w:rPr>
+          <w:rFonts w:asciiTheme="majorBidi" w:hAnsiTheme="majorBidi" w:cs="Times New Roman"/>
+          <w:sz w:val="22"/>
+          <w:szCs w:val="22"/>
+          <w:rtl/>
+          <w:lang w:bidi="he-IL"/>
+        </w:rPr>
+        <w:t xml:space="preserve"> </w:t>
+      </w:r>
+      <w:r>
+        <w:rPr>
+          <w:rFonts w:asciiTheme="majorBidi" w:hAnsiTheme="majorBidi" w:cs="Times New Roman" w:hint="cs"/>
+          <w:sz w:val="22"/>
+          <w:szCs w:val="22"/>
+          <w:rtl/>
+          <w:lang w:bidi="he-IL"/>
+        </w:rPr>
+        <w:t>חטא</w:t>
+      </w:r>
+      <w:r>
+        <w:rPr>
+          <w:rFonts w:asciiTheme="majorBidi" w:hAnsiTheme="majorBidi" w:cs="Times New Roman"/>
+          <w:sz w:val="22"/>
+          <w:szCs w:val="22"/>
+          <w:rtl/>
+          <w:lang w:bidi="he-IL"/>
+        </w:rPr>
+        <w:t xml:space="preserve"> </w:t>
+      </w:r>
+      <w:r>
+        <w:rPr>
+          <w:rFonts w:asciiTheme="majorBidi" w:hAnsiTheme="majorBidi" w:cs="Times New Roman" w:hint="cs"/>
+          <w:sz w:val="22"/>
+          <w:szCs w:val="22"/>
+          <w:rtl/>
+          <w:lang w:bidi="he-IL"/>
+        </w:rPr>
+        <w:t>או</w:t>
+      </w:r>
+      <w:r>
+        <w:rPr>
+          <w:rFonts w:asciiTheme="majorBidi" w:hAnsiTheme="majorBidi" w:cs="Times New Roman"/>
+          <w:sz w:val="22"/>
+          <w:szCs w:val="22"/>
+          <w:rtl/>
+          <w:lang w:bidi="he-IL"/>
+        </w:rPr>
+        <w:t xml:space="preserve"> </w:t>
+      </w:r>
+      <w:r>
+        <w:rPr>
+          <w:rFonts w:asciiTheme="majorBidi" w:hAnsiTheme="majorBidi" w:cs="Times New Roman" w:hint="cs"/>
+          <w:sz w:val="22"/>
+          <w:szCs w:val="22"/>
+          <w:rtl/>
+          <w:lang w:bidi="he-IL"/>
+        </w:rPr>
+        <w:t>חטאים</w:t>
+      </w:r>
+      <w:r>
+        <w:rPr>
+          <w:rFonts w:asciiTheme="majorBidi" w:hAnsiTheme="majorBidi" w:cs="Times New Roman"/>
+          <w:sz w:val="22"/>
+          <w:szCs w:val="22"/>
+          <w:rtl/>
+          <w:lang w:bidi="he-IL"/>
+        </w:rPr>
+        <w:t xml:space="preserve"> </w:t>
+      </w:r>
+      <w:r>
+        <w:rPr>
+          <w:rFonts w:asciiTheme="majorBidi" w:hAnsiTheme="majorBidi" w:cs="Times New Roman" w:hint="cs"/>
+          <w:sz w:val="22"/>
+          <w:szCs w:val="22"/>
+          <w:rtl/>
+          <w:lang w:bidi="he-IL"/>
+        </w:rPr>
+        <w:t>של</w:t>
+      </w:r>
+      <w:r>
+        <w:rPr>
+          <w:rFonts w:asciiTheme="majorBidi" w:hAnsiTheme="majorBidi" w:cs="Times New Roman"/>
+          <w:sz w:val="22"/>
+          <w:szCs w:val="22"/>
+          <w:rtl/>
+          <w:lang w:bidi="he-IL"/>
+        </w:rPr>
+        <w:t xml:space="preserve"> </w:t>
+      </w:r>
+      <w:r>
+        <w:rPr>
+          <w:rFonts w:asciiTheme="majorBidi" w:hAnsiTheme="majorBidi" w:cs="Times New Roman" w:hint="cs"/>
+          <w:sz w:val="22"/>
+          <w:szCs w:val="22"/>
+          <w:rtl/>
+          <w:lang w:bidi="he-IL"/>
+        </w:rPr>
+        <w:t>עבר</w:t>
+      </w:r>
+      <w:r>
+        <w:rPr>
+          <w:rFonts w:asciiTheme="majorBidi" w:hAnsiTheme="majorBidi" w:cs="Times New Roman"/>
+          <w:sz w:val="22"/>
+          <w:szCs w:val="22"/>
+          <w:rtl/>
+          <w:lang w:bidi="he-IL"/>
+        </w:rPr>
+        <w:t xml:space="preserve"> </w:t>
+      </w:r>
+      <w:r>
+        <w:rPr>
+          <w:rFonts w:asciiTheme="majorBidi" w:hAnsiTheme="majorBidi" w:cs="Times New Roman" w:hint="cs"/>
+          <w:sz w:val="22"/>
+          <w:szCs w:val="22"/>
+          <w:rtl/>
+          <w:lang w:bidi="he-IL"/>
+        </w:rPr>
+        <w:t>עולים</w:t>
+      </w:r>
+      <w:r>
+        <w:rPr>
+          <w:rFonts w:asciiTheme="majorBidi" w:hAnsiTheme="majorBidi" w:cs="Times New Roman"/>
+          <w:sz w:val="22"/>
+          <w:szCs w:val="22"/>
+          <w:rtl/>
+          <w:lang w:bidi="he-IL"/>
+        </w:rPr>
+        <w:t xml:space="preserve"> </w:t>
+      </w:r>
+      <w:r>
+        <w:rPr>
+          <w:rFonts w:asciiTheme="majorBidi" w:hAnsiTheme="majorBidi" w:cs="Times New Roman" w:hint="cs"/>
+          <w:sz w:val="22"/>
+          <w:szCs w:val="22"/>
+          <w:rtl/>
+          <w:lang w:bidi="he-IL"/>
+        </w:rPr>
+        <w:t>על</w:t>
+      </w:r>
+      <w:r>
+        <w:rPr>
+          <w:rFonts w:asciiTheme="majorBidi" w:hAnsiTheme="majorBidi" w:cs="Times New Roman"/>
+          <w:sz w:val="22"/>
+          <w:szCs w:val="22"/>
+          <w:rtl/>
+          <w:lang w:bidi="he-IL"/>
+        </w:rPr>
+        <w:t xml:space="preserve"> </w:t>
+      </w:r>
+      <w:r>
+        <w:rPr>
+          <w:rFonts w:asciiTheme="majorBidi" w:hAnsiTheme="majorBidi" w:cs="Times New Roman" w:hint="cs"/>
+          <w:sz w:val="22"/>
+          <w:szCs w:val="22"/>
+          <w:rtl/>
+          <w:lang w:bidi="he-IL"/>
+        </w:rPr>
+        <w:t>לבו</w:t>
+      </w:r>
+      <w:r>
+        <w:rPr>
+          <w:rFonts w:asciiTheme="majorBidi" w:hAnsiTheme="majorBidi" w:cs="Times New Roman"/>
+          <w:sz w:val="22"/>
+          <w:szCs w:val="22"/>
+          <w:rtl/>
+          <w:lang w:bidi="he-IL"/>
+        </w:rPr>
+        <w:t xml:space="preserve">, </w:t>
+      </w:r>
+      <w:r>
+        <w:rPr>
+          <w:rFonts w:asciiTheme="majorBidi" w:hAnsiTheme="majorBidi" w:cs="Times New Roman" w:hint="cs"/>
+          <w:sz w:val="22"/>
+          <w:szCs w:val="22"/>
+          <w:rtl/>
+          <w:lang w:bidi="he-IL"/>
+        </w:rPr>
+        <w:t>אבל</w:t>
+      </w:r>
+      <w:r>
+        <w:rPr>
+          <w:rFonts w:asciiTheme="majorBidi" w:hAnsiTheme="majorBidi" w:cs="Times New Roman"/>
+          <w:sz w:val="22"/>
+          <w:szCs w:val="22"/>
+          <w:rtl/>
+          <w:lang w:bidi="he-IL"/>
+        </w:rPr>
+        <w:t xml:space="preserve"> </w:t>
+      </w:r>
+      <w:r>
+        <w:rPr>
+          <w:rFonts w:asciiTheme="majorBidi" w:hAnsiTheme="majorBidi" w:cs="Times New Roman" w:hint="cs"/>
+          <w:sz w:val="22"/>
+          <w:szCs w:val="22"/>
+          <w:rtl/>
+          <w:lang w:bidi="he-IL"/>
+        </w:rPr>
+        <w:t>ככלל</w:t>
+      </w:r>
+      <w:r>
+        <w:rPr>
+          <w:rFonts w:asciiTheme="majorBidi" w:hAnsiTheme="majorBidi" w:cs="Times New Roman"/>
+          <w:sz w:val="22"/>
+          <w:szCs w:val="22"/>
+          <w:rtl/>
+          <w:lang w:bidi="he-IL"/>
+        </w:rPr>
+        <w:t xml:space="preserve"> </w:t>
+      </w:r>
+      <w:r>
+        <w:rPr>
+          <w:rFonts w:asciiTheme="majorBidi" w:hAnsiTheme="majorBidi" w:cs="Times New Roman" w:hint="cs"/>
+          <w:sz w:val="22"/>
+          <w:szCs w:val="22"/>
+          <w:rtl/>
+          <w:lang w:bidi="he-IL"/>
+        </w:rPr>
+        <w:t>הוא</w:t>
+      </w:r>
+      <w:r>
+        <w:rPr>
+          <w:rFonts w:asciiTheme="majorBidi" w:hAnsiTheme="majorBidi" w:cs="Times New Roman"/>
+          <w:sz w:val="22"/>
+          <w:szCs w:val="22"/>
+          <w:rtl/>
+          <w:lang w:bidi="he-IL"/>
+        </w:rPr>
+        <w:t xml:space="preserve"> </w:t>
+      </w:r>
+      <w:r>
+        <w:rPr>
+          <w:rFonts w:asciiTheme="majorBidi" w:hAnsiTheme="majorBidi" w:cs="Times New Roman" w:hint="cs"/>
+          <w:sz w:val="22"/>
+          <w:szCs w:val="22"/>
+          <w:rtl/>
+          <w:lang w:bidi="he-IL"/>
+        </w:rPr>
+        <w:t>מרגיש</w:t>
+      </w:r>
+      <w:r>
+        <w:rPr>
+          <w:rFonts w:asciiTheme="majorBidi" w:hAnsiTheme="majorBidi" w:cs="Times New Roman"/>
+          <w:sz w:val="22"/>
+          <w:szCs w:val="22"/>
+          <w:rtl/>
+          <w:lang w:bidi="he-IL"/>
+        </w:rPr>
+        <w:t xml:space="preserve"> </w:t>
+      </w:r>
+      <w:r>
+        <w:rPr>
+          <w:rFonts w:asciiTheme="majorBidi" w:hAnsiTheme="majorBidi" w:cs="Times New Roman" w:hint="cs"/>
+          <w:sz w:val="22"/>
+          <w:szCs w:val="22"/>
+          <w:rtl/>
+          <w:lang w:bidi="he-IL"/>
+        </w:rPr>
+        <w:t>בקרבו</w:t>
+      </w:r>
+      <w:r>
+        <w:rPr>
+          <w:rFonts w:asciiTheme="majorBidi" w:hAnsiTheme="majorBidi" w:cs="Times New Roman"/>
+          <w:sz w:val="22"/>
+          <w:szCs w:val="22"/>
+          <w:rtl/>
+          <w:lang w:bidi="he-IL"/>
+        </w:rPr>
+        <w:t xml:space="preserve"> </w:t>
+      </w:r>
+      <w:r>
+        <w:rPr>
+          <w:rFonts w:asciiTheme="majorBidi" w:hAnsiTheme="majorBidi" w:cs="Times New Roman" w:hint="cs"/>
+          <w:sz w:val="22"/>
+          <w:szCs w:val="22"/>
+          <w:rtl/>
+          <w:lang w:bidi="he-IL"/>
+        </w:rPr>
+        <w:t>שהוא</w:t>
+      </w:r>
+      <w:r>
+        <w:rPr>
+          <w:rFonts w:asciiTheme="majorBidi" w:hAnsiTheme="majorBidi" w:cs="Times New Roman"/>
+          <w:sz w:val="22"/>
+          <w:szCs w:val="22"/>
+          <w:rtl/>
+          <w:lang w:bidi="he-IL"/>
+        </w:rPr>
+        <w:t xml:space="preserve"> </w:t>
+      </w:r>
+      <w:r>
+        <w:rPr>
+          <w:rFonts w:asciiTheme="majorBidi" w:hAnsiTheme="majorBidi" w:cs="Times New Roman" w:hint="cs"/>
+          <w:sz w:val="22"/>
+          <w:szCs w:val="22"/>
+          <w:rtl/>
+          <w:lang w:bidi="he-IL"/>
+        </w:rPr>
+        <w:t>מדוכא</w:t>
+      </w:r>
+      <w:r>
+        <w:rPr>
+          <w:rFonts w:asciiTheme="majorBidi" w:hAnsiTheme="majorBidi" w:cs="Times New Roman"/>
+          <w:sz w:val="22"/>
+          <w:szCs w:val="22"/>
+          <w:rtl/>
+          <w:lang w:bidi="he-IL"/>
+        </w:rPr>
+        <w:t xml:space="preserve"> </w:t>
+      </w:r>
+      <w:r>
+        <w:rPr>
+          <w:rFonts w:asciiTheme="majorBidi" w:hAnsiTheme="majorBidi" w:cs="Times New Roman" w:hint="cs"/>
+          <w:sz w:val="22"/>
+          <w:szCs w:val="22"/>
+          <w:rtl/>
+          <w:lang w:bidi="he-IL"/>
+        </w:rPr>
+        <w:t>מאד</w:t>
+      </w:r>
+      <w:r>
+        <w:rPr>
+          <w:rFonts w:asciiTheme="majorBidi" w:hAnsiTheme="majorBidi" w:cs="Times New Roman"/>
+          <w:sz w:val="22"/>
+          <w:szCs w:val="22"/>
+          <w:rtl/>
+          <w:lang w:bidi="he-IL"/>
+        </w:rPr>
+        <w:t xml:space="preserve">, </w:t>
+      </w:r>
+      <w:r>
+        <w:rPr>
+          <w:rFonts w:asciiTheme="majorBidi" w:hAnsiTheme="majorBidi" w:cs="Times New Roman" w:hint="cs"/>
+          <w:sz w:val="22"/>
+          <w:szCs w:val="22"/>
+          <w:rtl/>
+          <w:lang w:bidi="he-IL"/>
+        </w:rPr>
+        <w:t>שהוא</w:t>
+      </w:r>
+      <w:r>
+        <w:rPr>
+          <w:rFonts w:asciiTheme="majorBidi" w:hAnsiTheme="majorBidi" w:cs="Times New Roman"/>
+          <w:sz w:val="22"/>
+          <w:szCs w:val="22"/>
+          <w:rtl/>
+          <w:lang w:bidi="he-IL"/>
+        </w:rPr>
+        <w:t xml:space="preserve"> </w:t>
+      </w:r>
+      <w:r>
+        <w:rPr>
+          <w:rFonts w:asciiTheme="majorBidi" w:hAnsiTheme="majorBidi" w:cs="Times New Roman" w:hint="cs"/>
+          <w:sz w:val="22"/>
+          <w:szCs w:val="22"/>
+          <w:rtl/>
+          <w:lang w:bidi="he-IL"/>
+        </w:rPr>
+        <w:t>מלא</w:t>
+      </w:r>
+      <w:r>
+        <w:rPr>
+          <w:rFonts w:asciiTheme="majorBidi" w:hAnsiTheme="majorBidi" w:cs="Times New Roman"/>
+          <w:sz w:val="22"/>
+          <w:szCs w:val="22"/>
+          <w:rtl/>
+          <w:lang w:bidi="he-IL"/>
+        </w:rPr>
+        <w:t xml:space="preserve"> </w:t>
+      </w:r>
+      <w:r>
+        <w:rPr>
+          <w:rFonts w:asciiTheme="majorBidi" w:hAnsiTheme="majorBidi" w:cs="Times New Roman" w:hint="cs"/>
+          <w:sz w:val="22"/>
+          <w:szCs w:val="22"/>
+          <w:rtl/>
+          <w:lang w:bidi="he-IL"/>
+        </w:rPr>
+        <w:t>עון</w:t>
+      </w:r>
+      <w:r>
+        <w:rPr>
+          <w:rFonts w:asciiTheme="majorBidi" w:hAnsiTheme="majorBidi" w:cs="Times New Roman"/>
+          <w:sz w:val="22"/>
+          <w:szCs w:val="22"/>
+          <w:rtl/>
+          <w:lang w:bidi="he-IL"/>
+        </w:rPr>
+        <w:t xml:space="preserve">, </w:t>
+      </w:r>
+      <w:r>
+        <w:rPr>
+          <w:rFonts w:asciiTheme="majorBidi" w:hAnsiTheme="majorBidi" w:cs="Times New Roman" w:hint="cs"/>
+          <w:sz w:val="22"/>
+          <w:szCs w:val="22"/>
+          <w:rtl/>
+          <w:lang w:bidi="he-IL"/>
+        </w:rPr>
+        <w:t>שאין</w:t>
+      </w:r>
+      <w:r>
+        <w:rPr>
+          <w:rFonts w:asciiTheme="majorBidi" w:hAnsiTheme="majorBidi" w:cs="Times New Roman"/>
+          <w:sz w:val="22"/>
+          <w:szCs w:val="22"/>
+          <w:rtl/>
+          <w:lang w:bidi="he-IL"/>
+        </w:rPr>
+        <w:t xml:space="preserve"> </w:t>
+      </w:r>
+      <w:r>
+        <w:rPr>
+          <w:rFonts w:asciiTheme="majorBidi" w:hAnsiTheme="majorBidi" w:cs="Times New Roman" w:hint="cs"/>
+          <w:sz w:val="22"/>
+          <w:szCs w:val="22"/>
+          <w:rtl/>
+          <w:lang w:bidi="he-IL"/>
+        </w:rPr>
+        <w:t>אור</w:t>
+      </w:r>
+      <w:r>
+        <w:rPr>
+          <w:rFonts w:asciiTheme="majorBidi" w:hAnsiTheme="majorBidi" w:cs="Times New Roman"/>
+          <w:sz w:val="22"/>
+          <w:szCs w:val="22"/>
+          <w:rtl/>
+          <w:lang w:bidi="he-IL"/>
+        </w:rPr>
+        <w:t xml:space="preserve"> </w:t>
+      </w:r>
+      <w:r>
+        <w:rPr>
+          <w:rFonts w:asciiTheme="majorBidi" w:hAnsiTheme="majorBidi" w:cs="Times New Roman" w:hint="cs"/>
+          <w:sz w:val="22"/>
+          <w:szCs w:val="22"/>
+          <w:rtl/>
+          <w:lang w:bidi="he-IL"/>
+        </w:rPr>
+        <w:t>ד</w:t>
+      </w:r>
+      <w:r>
+        <w:rPr>
+          <w:rFonts w:asciiTheme="majorBidi" w:hAnsiTheme="majorBidi" w:cs="Times New Roman"/>
+          <w:sz w:val="22"/>
+          <w:szCs w:val="22"/>
+          <w:rtl/>
+          <w:lang w:bidi="he-IL"/>
+        </w:rPr>
+        <w:t xml:space="preserve">' </w:t>
+      </w:r>
+      <w:r>
+        <w:rPr>
+          <w:rFonts w:asciiTheme="majorBidi" w:hAnsiTheme="majorBidi" w:cs="Times New Roman" w:hint="cs"/>
+          <w:sz w:val="22"/>
+          <w:szCs w:val="22"/>
+          <w:rtl/>
+          <w:lang w:bidi="he-IL"/>
+        </w:rPr>
+        <w:t>מאיר</w:t>
+      </w:r>
+      <w:r>
+        <w:rPr>
+          <w:rFonts w:asciiTheme="majorBidi" w:hAnsiTheme="majorBidi" w:cs="Times New Roman"/>
+          <w:sz w:val="22"/>
+          <w:szCs w:val="22"/>
+          <w:rtl/>
+          <w:lang w:bidi="he-IL"/>
+        </w:rPr>
+        <w:t xml:space="preserve"> </w:t>
+      </w:r>
+      <w:r>
+        <w:rPr>
+          <w:rFonts w:asciiTheme="majorBidi" w:hAnsiTheme="majorBidi" w:cs="Times New Roman" w:hint="cs"/>
+          <w:sz w:val="22"/>
+          <w:szCs w:val="22"/>
+          <w:rtl/>
+          <w:lang w:bidi="he-IL"/>
+        </w:rPr>
+        <w:t>עליו</w:t>
+      </w:r>
+      <w:r>
+        <w:rPr>
+          <w:rFonts w:asciiTheme="majorBidi" w:hAnsiTheme="majorBidi" w:cs="Times New Roman"/>
+          <w:sz w:val="22"/>
+          <w:szCs w:val="22"/>
+          <w:rtl/>
+          <w:lang w:bidi="he-IL"/>
+        </w:rPr>
+        <w:t xml:space="preserve">, </w:t>
+      </w:r>
+      <w:r>
+        <w:rPr>
+          <w:rFonts w:asciiTheme="majorBidi" w:hAnsiTheme="majorBidi" w:cs="Times New Roman" w:hint="cs"/>
+          <w:sz w:val="22"/>
+          <w:szCs w:val="22"/>
+          <w:rtl/>
+          <w:lang w:bidi="he-IL"/>
+        </w:rPr>
+        <w:t>אין</w:t>
+      </w:r>
+      <w:r>
+        <w:rPr>
+          <w:rFonts w:asciiTheme="majorBidi" w:hAnsiTheme="majorBidi" w:cs="Times New Roman"/>
+          <w:sz w:val="22"/>
+          <w:szCs w:val="22"/>
+          <w:rtl/>
+          <w:lang w:bidi="he-IL"/>
+        </w:rPr>
+        <w:t xml:space="preserve"> </w:t>
+      </w:r>
+      <w:r>
+        <w:rPr>
+          <w:rFonts w:asciiTheme="majorBidi" w:hAnsiTheme="majorBidi" w:cs="Times New Roman" w:hint="cs"/>
+          <w:sz w:val="22"/>
+          <w:szCs w:val="22"/>
+          <w:rtl/>
+          <w:lang w:bidi="he-IL"/>
+        </w:rPr>
+        <w:t>רוח</w:t>
+      </w:r>
+      <w:r>
+        <w:rPr>
+          <w:rFonts w:asciiTheme="majorBidi" w:hAnsiTheme="majorBidi" w:cs="Times New Roman"/>
+          <w:sz w:val="22"/>
+          <w:szCs w:val="22"/>
+          <w:rtl/>
+          <w:lang w:bidi="he-IL"/>
+        </w:rPr>
+        <w:t xml:space="preserve"> </w:t>
+      </w:r>
+      <w:r>
+        <w:rPr>
+          <w:rFonts w:asciiTheme="majorBidi" w:hAnsiTheme="majorBidi" w:cs="Times New Roman" w:hint="cs"/>
+          <w:sz w:val="22"/>
+          <w:szCs w:val="22"/>
+          <w:rtl/>
+          <w:lang w:bidi="he-IL"/>
+        </w:rPr>
+        <w:t>נדיבה</w:t>
+      </w:r>
+      <w:r>
+        <w:rPr>
+          <w:rFonts w:asciiTheme="majorBidi" w:hAnsiTheme="majorBidi" w:cs="Times New Roman"/>
+          <w:sz w:val="22"/>
+          <w:szCs w:val="22"/>
+          <w:rtl/>
+          <w:lang w:bidi="he-IL"/>
+        </w:rPr>
+        <w:t xml:space="preserve"> </w:t>
+      </w:r>
+      <w:r>
+        <w:rPr>
+          <w:rFonts w:asciiTheme="majorBidi" w:hAnsiTheme="majorBidi" w:cs="Times New Roman" w:hint="cs"/>
+          <w:sz w:val="22"/>
+          <w:szCs w:val="22"/>
+          <w:rtl/>
+          <w:lang w:bidi="he-IL"/>
+        </w:rPr>
+        <w:t>בקרבו</w:t>
+      </w:r>
+      <w:r>
+        <w:rPr>
+          <w:rFonts w:asciiTheme="majorBidi" w:hAnsiTheme="majorBidi" w:cs="Times New Roman"/>
+          <w:sz w:val="22"/>
+          <w:szCs w:val="22"/>
+          <w:rtl/>
+          <w:lang w:bidi="he-IL"/>
+        </w:rPr>
+        <w:t xml:space="preserve">, </w:t>
+      </w:r>
+      <w:r>
+        <w:rPr>
+          <w:rFonts w:asciiTheme="majorBidi" w:hAnsiTheme="majorBidi" w:cs="Times New Roman" w:hint="cs"/>
+          <w:sz w:val="22"/>
+          <w:szCs w:val="22"/>
+          <w:rtl/>
+          <w:lang w:bidi="he-IL"/>
+        </w:rPr>
+        <w:t>לבו</w:t>
+      </w:r>
+      <w:r>
+        <w:rPr>
+          <w:rFonts w:asciiTheme="majorBidi" w:hAnsiTheme="majorBidi" w:cs="Times New Roman"/>
+          <w:sz w:val="22"/>
+          <w:szCs w:val="22"/>
+          <w:rtl/>
+          <w:lang w:bidi="he-IL"/>
+        </w:rPr>
+        <w:t xml:space="preserve"> </w:t>
+      </w:r>
+      <w:r>
+        <w:rPr>
+          <w:rFonts w:asciiTheme="majorBidi" w:hAnsiTheme="majorBidi" w:cs="Times New Roman" w:hint="cs"/>
+          <w:sz w:val="22"/>
+          <w:szCs w:val="22"/>
+          <w:rtl/>
+          <w:lang w:bidi="he-IL"/>
+        </w:rPr>
+        <w:t>אטום</w:t>
+      </w:r>
     </w:p>
     <w:p>
       <w:pPr>
         <w:pStyle w:val="PlainText"/>
-        <w:rPr>
-          <w:rFonts w:asciiTheme="majorBidi" w:hAnsiTheme="majorBidi" w:cstheme="majorBidi"/>
+        <w:ind w:left="720"/>
+        <w:rPr>
+          <w:rFonts w:asciiTheme="majorBidi" w:hAnsiTheme="majorBidi" w:cs="Times New Roman"/>
           <w:sz w:val="22"/>
           <w:szCs w:val="22"/>
           <w:lang w:bidi="he-IL"/>
@@ -257,7 +943,43 @@
           <w:szCs w:val="22"/>
           <w:lang w:bidi="he-IL"/>
         </w:rPr>
-        <w:t xml:space="preserve">There is another feeling of repentance, which is broad and general. </w:t>
+        <w:t xml:space="preserve">There is </w:t>
+      </w:r>
+      <w:r>
+        <w:rPr>
+          <w:rFonts w:asciiTheme="majorBidi" w:hAnsiTheme="majorBidi" w:cstheme="majorBidi"/>
+          <w:sz w:val="22"/>
+          <w:szCs w:val="22"/>
+          <w:lang w:bidi="he-IL"/>
+        </w:rPr>
+        <w:t xml:space="preserve">another </w:t>
+      </w:r>
+      <w:r>
+        <w:rPr>
+          <w:rFonts w:asciiTheme="majorBidi" w:hAnsiTheme="majorBidi" w:cstheme="majorBidi"/>
+          <w:sz w:val="22"/>
+          <w:szCs w:val="22"/>
+          <w:lang w:bidi="he-IL"/>
+        </w:rPr>
+        <w:t>repentance</w:t>
+      </w:r>
+      <w:r>
+        <w:rPr>
+          <w:rFonts w:asciiTheme="majorBidi" w:hAnsiTheme="majorBidi" w:cstheme="majorBidi"/>
+          <w:sz w:val="22"/>
+          <w:szCs w:val="22"/>
+          <w:lang w:bidi="he-IL"/>
+        </w:rPr>
+        <w:t xml:space="preserve"> emotion</w:t>
+      </w:r>
+      <w:r>
+        <w:rPr>
+          <w:rFonts w:asciiTheme="majorBidi" w:hAnsiTheme="majorBidi" w:cstheme="majorBidi"/>
+          <w:sz w:val="22"/>
+          <w:szCs w:val="22"/>
+          <w:lang w:bidi="he-IL"/>
+        </w:rPr>
+        <w:t xml:space="preserve">, which is broad and general. </w:t>
       </w:r>
       <w:r>
         <w:rPr>
@@ -412,7 +1134,25 @@
           <w:szCs w:val="22"/>
           <w:lang w:bidi="he-IL"/>
         </w:rPr>
-        <w:t xml:space="preserve"> his heart is closed tight. </w:t>
+        <w:t xml:space="preserve"> his heart is </w:t>
+      </w:r>
+      <w:r>
+        <w:rPr>
+          <w:rFonts w:asciiTheme="majorBidi" w:hAnsiTheme="majorBidi" w:cstheme="majorBidi"/>
+          <w:sz w:val="22"/>
+          <w:szCs w:val="22"/>
+          <w:lang w:bidi="he-IL"/>
+        </w:rPr>
+        <w:t>shut</w:t>
+      </w:r>
+      <w:r>
+        <w:rPr>
+          <w:rFonts w:asciiTheme="majorBidi" w:hAnsiTheme="majorBidi" w:cstheme="majorBidi"/>
+          <w:sz w:val="22"/>
+          <w:szCs w:val="22"/>
+          <w:lang w:bidi="he-IL"/>
+        </w:rPr>
+        <w:t xml:space="preserve"> tight. </w:t>
       </w:r>
       <w:r>
         <w:rPr>
@@ -452,7 +1192,43 @@
           <w:szCs w:val="22"/>
           <w:lang w:bidi="he-IL"/>
         </w:rPr>
-        <w:t xml:space="preserve">The concept of teshuva independent of sin is also found in </w:t>
+        <w:t xml:space="preserve">The concept of </w:t>
+      </w:r>
+      <w:r>
+        <w:rPr>
+          <w:rFonts w:asciiTheme="majorBidi" w:hAnsiTheme="majorBidi" w:cstheme="majorBidi"/>
+          <w:sz w:val="22"/>
+          <w:szCs w:val="22"/>
+          <w:lang w:bidi="he-IL"/>
+        </w:rPr>
+        <w:t xml:space="preserve">a </w:t>
+      </w:r>
+      <w:r>
+        <w:rPr>
+          <w:rFonts w:asciiTheme="majorBidi" w:hAnsiTheme="majorBidi" w:cstheme="majorBidi"/>
+          <w:sz w:val="22"/>
+          <w:szCs w:val="22"/>
+          <w:lang w:bidi="he-IL"/>
+        </w:rPr>
+        <w:t xml:space="preserve">teshuva </w:t>
+      </w:r>
+      <w:r>
+        <w:rPr>
+          <w:rFonts w:asciiTheme="majorBidi" w:hAnsiTheme="majorBidi" w:cstheme="majorBidi"/>
+          <w:sz w:val="22"/>
+          <w:szCs w:val="22"/>
+          <w:lang w:bidi="he-IL"/>
+        </w:rPr>
+        <w:t xml:space="preserve">that is </w:t>
+      </w:r>
+      <w:r>
+        <w:rPr>
+          <w:rFonts w:asciiTheme="majorBidi" w:hAnsiTheme="majorBidi" w:cstheme="majorBidi"/>
+          <w:sz w:val="22"/>
+          <w:szCs w:val="22"/>
+          <w:lang w:bidi="he-IL"/>
+        </w:rPr>
+        <w:t xml:space="preserve">independent of sin is also found in </w:t>
       </w:r>
       <w:proofErr w:type="spellStart"/>
       <w:r>
@@ -506,7 +1282,26 @@
           <w:rtl/>
           <w:lang w:bidi="he-IL"/>
         </w:rPr>
-        <w:t>התשובה אינה דוקא במי שיש בידו עבירות ח"ו אלא אפילו בכל אדם כי תשובה הוא להשיב את נפשו שירדה מטה</w:t>
+        <w:t>התשובה אינה דוקא במי שיש בידו עבירות ח"ו אלא אפילו בכל אדם</w:t>
+      </w:r>
+      <w:r>
+        <w:rPr>
+          <w:rFonts w:asciiTheme="majorBidi" w:hAnsiTheme="majorBidi" w:cstheme="majorBidi"/>
+          <w:sz w:val="22"/>
+          <w:szCs w:val="22"/>
+          <w:lang w:bidi="he-IL"/>
+        </w:rPr>
+        <w:t>,</w:t>
+      </w:r>
+      <w:r>
+        <w:rPr>
+          <w:rFonts w:asciiTheme="majorBidi" w:hAnsiTheme="majorBidi" w:cstheme="majorBidi"/>
+          <w:sz w:val="22"/>
+          <w:szCs w:val="22"/>
+          <w:rtl/>
+          <w:lang w:bidi="he-IL"/>
+        </w:rPr>
+        <w:t xml:space="preserve"> כי תשובה הוא להשיב את נפשו שירדה מטה</w:t>
       </w:r>
       <w:r>
         <w:rPr>
@@ -524,21 +1319,17 @@
           <w:rtl/>
           <w:lang w:bidi="he-IL"/>
         </w:rPr>
-        <w:t xml:space="preserve">מטה </w:t>
-      </w:r>
-    </w:p>
-    <w:p>
-      <w:pPr>
-        <w:pStyle w:val="PlainText"/>
-        <w:bidi/>
-        <w:ind w:left="720"/>
-        <w:rPr>
-          <w:rFonts w:asciiTheme="majorBidi" w:hAnsiTheme="majorBidi" w:cstheme="majorBidi"/>
-          <w:sz w:val="22"/>
-          <w:szCs w:val="22"/>
-          <w:lang w:bidi="he-IL"/>
-        </w:rPr>
-      </w:pPr>
+        <w:t>מטה</w:t>
+      </w:r>
+      <w:r>
+        <w:rPr>
+          <w:rFonts w:asciiTheme="majorBidi" w:hAnsiTheme="majorBidi" w:cstheme="majorBidi"/>
+          <w:sz w:val="22"/>
+          <w:szCs w:val="22"/>
+          <w:lang w:bidi="he-IL"/>
+        </w:rPr>
+        <w:t xml:space="preserve"> </w:t>
+      </w:r>
       <w:r>
         <w:rPr>
           <w:rFonts w:asciiTheme="majorBidi" w:hAnsiTheme="majorBidi" w:cstheme="majorBidi"/>
@@ -610,7 +1401,39 @@
           <w:sz w:val="22"/>
           <w:szCs w:val="22"/>
         </w:rPr>
-        <w:t xml:space="preserve"> it not happen), but it’s for everyone; teshuva is to return your soul to</w:t>
+        <w:t xml:space="preserve"> it not</w:t>
+      </w:r>
+      <w:r>
+        <w:rPr>
+          <w:rFonts w:asciiTheme="majorBidi" w:hAnsiTheme="majorBidi" w:cstheme="majorBidi"/>
+          <w:sz w:val="22"/>
+          <w:szCs w:val="22"/>
+        </w:rPr>
+        <w:t xml:space="preserve"> happen), but it’s for everyone. Teshuva is the</w:t>
+      </w:r>
+      <w:r>
+        <w:rPr>
+          <w:rFonts w:asciiTheme="majorBidi" w:hAnsiTheme="majorBidi" w:cstheme="majorBidi"/>
+          <w:sz w:val="22"/>
+          <w:szCs w:val="22"/>
+        </w:rPr>
+        <w:t xml:space="preserve"> return </w:t>
+      </w:r>
+      <w:r>
+        <w:rPr>
+          <w:rFonts w:asciiTheme="majorBidi" w:hAnsiTheme="majorBidi" w:cstheme="majorBidi"/>
+          <w:sz w:val="22"/>
+          <w:szCs w:val="22"/>
+        </w:rPr>
+        <w:t xml:space="preserve">of the </w:t>
+      </w:r>
+      <w:r>
+        <w:rPr>
+          <w:rFonts w:asciiTheme="majorBidi" w:hAnsiTheme="majorBidi" w:cstheme="majorBidi"/>
+          <w:sz w:val="22"/>
+          <w:szCs w:val="22"/>
+        </w:rPr>
+        <w:t>soul to</w:t>
       </w:r>
       <w:r>
         <w:rPr>
@@ -642,23 +1465,47 @@
           <w:sz w:val="22"/>
           <w:szCs w:val="22"/>
         </w:rPr>
-        <w:t xml:space="preserve"> low, and involved itself </w:t>
-      </w:r>
-      <w:r>
-        <w:rPr>
-          <w:rFonts w:asciiTheme="majorBidi" w:hAnsiTheme="majorBidi" w:cstheme="majorBidi"/>
-          <w:sz w:val="22"/>
-          <w:szCs w:val="22"/>
-        </w:rPr>
-        <w:t>in</w:t>
-      </w:r>
-      <w:r>
-        <w:rPr>
-          <w:rFonts w:asciiTheme="majorBidi" w:hAnsiTheme="majorBidi" w:cstheme="majorBidi"/>
-          <w:sz w:val="22"/>
-          <w:szCs w:val="22"/>
-        </w:rPr>
-        <w:t xml:space="preserve"> material pursuits.</w:t>
+        <w:t xml:space="preserve"> low, and focuses</w:t>
+      </w:r>
+      <w:r>
+        <w:rPr>
+          <w:rFonts w:asciiTheme="majorBidi" w:hAnsiTheme="majorBidi" w:cstheme="majorBidi"/>
+          <w:sz w:val="22"/>
+          <w:szCs w:val="22"/>
+        </w:rPr>
+        <w:t xml:space="preserve"> itself </w:t>
+      </w:r>
+      <w:r>
+        <w:rPr>
+          <w:rFonts w:asciiTheme="majorBidi" w:hAnsiTheme="majorBidi" w:cstheme="majorBidi"/>
+          <w:sz w:val="22"/>
+          <w:szCs w:val="22"/>
+        </w:rPr>
+        <w:t>on</w:t>
+      </w:r>
+      <w:r>
+        <w:rPr>
+          <w:rFonts w:asciiTheme="majorBidi" w:hAnsiTheme="majorBidi" w:cstheme="majorBidi"/>
+          <w:sz w:val="22"/>
+          <w:szCs w:val="22"/>
+        </w:rPr>
+        <w:t xml:space="preserve"> material</w:t>
+      </w:r>
+      <w:r>
+        <w:rPr>
+          <w:rFonts w:asciiTheme="majorBidi" w:hAnsiTheme="majorBidi" w:cstheme="majorBidi"/>
+          <w:sz w:val="22"/>
+          <w:szCs w:val="22"/>
+        </w:rPr>
+        <w:t>istic goals</w:t>
+      </w:r>
+      <w:r>
+        <w:rPr>
+          <w:rFonts w:asciiTheme="majorBidi" w:hAnsiTheme="majorBidi" w:cstheme="majorBidi"/>
+          <w:sz w:val="22"/>
+          <w:szCs w:val="22"/>
+        </w:rPr>
+        <w:t>.</w:t>
       </w:r>
       <w:r>
         <w:rPr>
@@ -1513,21 +2360,57 @@
         <w:rPr>
           <w:rFonts w:asciiTheme="majorBidi" w:hAnsiTheme="majorBidi" w:cstheme="majorBidi"/>
         </w:rPr>
-        <w:t xml:space="preserve">In the temple times, when the Holy </w:t>
+        <w:t>When the</w:t>
+      </w:r>
+      <w:r>
+        <w:rPr>
+          <w:rFonts w:asciiTheme="majorBidi" w:hAnsiTheme="majorBidi" w:cstheme="majorBidi"/>
+        </w:rPr>
+        <w:t xml:space="preserve"> temple </w:t>
+      </w:r>
+      <w:r>
+        <w:rPr>
+          <w:rFonts w:asciiTheme="majorBidi" w:hAnsiTheme="majorBidi" w:cstheme="majorBidi"/>
+        </w:rPr>
+        <w:t>stood</w:t>
+      </w:r>
+      <w:r>
+        <w:rPr>
+          <w:rFonts w:asciiTheme="majorBidi" w:hAnsiTheme="majorBidi" w:cstheme="majorBidi"/>
+        </w:rPr>
+        <w:t>, when the Hol</w:t>
+      </w:r>
+      <w:r>
+        <w:rPr>
+          <w:rFonts w:asciiTheme="majorBidi" w:hAnsiTheme="majorBidi" w:cstheme="majorBidi"/>
+        </w:rPr>
+        <w:t xml:space="preserve">y </w:t>
       </w:r>
       <w:proofErr w:type="gramStart"/>
       <w:r>
         <w:rPr>
           <w:rFonts w:asciiTheme="majorBidi" w:hAnsiTheme="majorBidi" w:cstheme="majorBidi"/>
         </w:rPr>
-        <w:t>One</w:t>
+        <w:t>O</w:t>
+      </w:r>
+      <w:r>
+        <w:rPr>
+          <w:rFonts w:asciiTheme="majorBidi" w:hAnsiTheme="majorBidi" w:cstheme="majorBidi"/>
+        </w:rPr>
+        <w:t>ne</w:t>
       </w:r>
       <w:proofErr w:type="gramEnd"/>
       <w:r>
         <w:rPr>
           <w:rFonts w:asciiTheme="majorBidi" w:hAnsiTheme="majorBidi" w:cstheme="majorBidi"/>
         </w:rPr>
-        <w:t xml:space="preserve"> blessed is He was with us, face to face </w:t>
+        <w:t xml:space="preserve"> blessed is He was with us</w:t>
+      </w:r>
+      <w:r>
+        <w:rPr>
+          <w:rFonts w:asciiTheme="majorBidi" w:hAnsiTheme="majorBidi" w:cstheme="majorBidi"/>
+        </w:rPr>
+        <w:t xml:space="preserve"> face to face </w:t>
       </w:r>
       <w:r>
         <w:rPr>
@@ -1577,7 +2460,19 @@
         <w:rPr>
           <w:rFonts w:asciiTheme="majorBidi" w:hAnsiTheme="majorBidi" w:cstheme="majorBidi"/>
         </w:rPr>
-        <w:t xml:space="preserve">, meaning our love has weakened. </w:t>
+        <w:t xml:space="preserve">, meaning our love </w:t>
+      </w:r>
+      <w:r>
+        <w:rPr>
+          <w:rFonts w:asciiTheme="majorBidi" w:hAnsiTheme="majorBidi" w:cstheme="majorBidi"/>
+        </w:rPr>
+        <w:t>is weak</w:t>
+      </w:r>
+      <w:r>
+        <w:rPr>
+          <w:rFonts w:asciiTheme="majorBidi" w:hAnsiTheme="majorBidi" w:cstheme="majorBidi"/>
+        </w:rPr>
+        <w:t xml:space="preserve">. </w:t>
       </w:r>
       <w:r>
         <w:rPr>
@@ -1964,7 +2859,31 @@
         <w:rPr>
           <w:rFonts w:asciiTheme="majorBidi" w:hAnsiTheme="majorBidi" w:cstheme="majorBidi"/>
         </w:rPr>
-        <w:t>Now in exile the heart is closed, the mind can hardly control it. Sin has shut down his heart and it’s called a heart of stone.</w:t>
+        <w:t xml:space="preserve">Now in </w:t>
+      </w:r>
+      <w:r>
+        <w:rPr>
+          <w:rFonts w:asciiTheme="majorBidi" w:hAnsiTheme="majorBidi" w:cstheme="majorBidi"/>
+        </w:rPr>
+        <w:t>exile the heart is shut</w:t>
+      </w:r>
+      <w:r>
+        <w:rPr>
+          <w:rFonts w:asciiTheme="majorBidi" w:hAnsiTheme="majorBidi" w:cstheme="majorBidi"/>
+        </w:rPr>
+        <w:t>, the mind hardly control</w:t>
+      </w:r>
+      <w:r>
+        <w:rPr>
+          <w:rFonts w:asciiTheme="majorBidi" w:hAnsiTheme="majorBidi" w:cstheme="majorBidi"/>
+        </w:rPr>
+        <w:t>s it. Sin has shut down the</w:t>
+      </w:r>
+      <w:r>
+        <w:rPr>
+          <w:rFonts w:asciiTheme="majorBidi" w:hAnsiTheme="majorBidi" w:cstheme="majorBidi"/>
+        </w:rPr>
+        <w:t xml:space="preserve"> heart and it’s called a heart of stone.</w:t>
       </w:r>
     </w:p>
     <w:p>
@@ -2160,10 +3079,20 @@
           <w:rFonts w:asciiTheme="majorBidi" w:hAnsiTheme="majorBidi" w:cstheme="majorBidi"/>
         </w:rPr>
       </w:pPr>
-      <w:r>
-        <w:rPr>
-          <w:rFonts w:asciiTheme="majorBidi" w:hAnsiTheme="majorBidi" w:cstheme="majorBidi"/>
-        </w:rPr>
+      <w:bookmarkStart w:id="0" w:name="_GoBack"/>
+      <w:bookmarkEnd w:id="0"/>
+    </w:p>
+    <w:p>
+      <w:pPr>
+        <w:rPr>
+          <w:rFonts w:asciiTheme="majorBidi" w:hAnsiTheme="majorBidi" w:cstheme="majorBidi"/>
+        </w:rPr>
+      </w:pPr>
+      <w:r>
+        <w:rPr>
+          <w:rFonts w:asciiTheme="majorBidi" w:hAnsiTheme="majorBidi" w:cstheme="majorBidi"/>
+        </w:rPr>
+        <w:lastRenderedPageBreak/>
         <w:t>T</w:t>
       </w:r>
       <w:r>
@@ -2285,7 +3214,6 @@
         <w:rPr>
           <w:rFonts w:asciiTheme="majorBidi" w:hAnsiTheme="majorBidi" w:cstheme="majorBidi"/>
         </w:rPr>
-        <w:lastRenderedPageBreak/>
         <w:t>specific</w:t>
       </w:r>
       <w:r>

</xml_diff>